<commit_message>
adding a description of methods to report
</commit_message>
<xml_diff>
--- a/Звіт до лабораторної №2.docx
+++ b/Звіт до лабораторної №2.docx
@@ -849,15 +849,6 @@
           <w:szCs w:val="32"/>
           <w:lang w:val="uk-UA" w:eastAsia="ru-RU"/>
         </w:rPr>
-      </w:r>
-      <w:r>
-        <w:rPr>
-          <w:rFonts w:eastAsia="Times New Roman" w:cstheme="minorHAnsi"/>
-          <w:noProof/>
-          <w:sz w:val="32"/>
-          <w:szCs w:val="32"/>
-          <w:lang w:val="uk-UA" w:eastAsia="ru-RU"/>
-        </w:rPr>
         <w:fldChar w:fldCharType="separate"/>
       </w:r>
       <w:r>
@@ -869,29 +860,7 @@
           <w:szCs w:val="32"/>
           <w:lang w:val="uk-UA" w:eastAsia="ru-RU"/>
         </w:rPr>
-        <w:t>Проблеми в ро</w:t>
-      </w:r>
-      <w:r>
-        <w:rPr>
-          <w:rStyle w:val="a5"/>
-          <w:rFonts w:eastAsia="Times New Roman" w:cstheme="minorHAnsi"/>
-          <w:noProof/>
-          <w:sz w:val="32"/>
-          <w:szCs w:val="32"/>
-          <w:lang w:val="uk-UA" w:eastAsia="ru-RU"/>
-        </w:rPr>
-        <w:t>б</w:t>
-      </w:r>
-      <w:r>
-        <w:rPr>
-          <w:rStyle w:val="a5"/>
-          <w:rFonts w:eastAsia="Times New Roman" w:cstheme="minorHAnsi"/>
-          <w:noProof/>
-          <w:sz w:val="32"/>
-          <w:szCs w:val="32"/>
-          <w:lang w:val="uk-UA" w:eastAsia="ru-RU"/>
-        </w:rPr>
-        <w:t>оті.</w:t>
+        <w:t>Проблеми в роботі.</w:t>
       </w:r>
     </w:p>
     <w:p>
@@ -960,29 +929,7 @@
           <w:szCs w:val="32"/>
           <w:lang w:val="uk-UA" w:eastAsia="ru-RU"/>
         </w:rPr>
-        <w:t>Висно</w:t>
-      </w:r>
-      <w:r>
-        <w:rPr>
-          <w:rStyle w:val="a5"/>
-          <w:rFonts w:eastAsia="Times New Roman" w:cstheme="minorHAnsi"/>
-          <w:noProof/>
-          <w:sz w:val="32"/>
-          <w:szCs w:val="32"/>
-          <w:lang w:val="uk-UA" w:eastAsia="ru-RU"/>
-        </w:rPr>
-        <w:t>в</w:t>
-      </w:r>
-      <w:r>
-        <w:rPr>
-          <w:rStyle w:val="a5"/>
-          <w:rFonts w:eastAsia="Times New Roman" w:cstheme="minorHAnsi"/>
-          <w:noProof/>
-          <w:sz w:val="32"/>
-          <w:szCs w:val="32"/>
-          <w:lang w:val="uk-UA" w:eastAsia="ru-RU"/>
-        </w:rPr>
-        <w:t>ки.</w:t>
+        <w:t>Висновки.</w:t>
       </w:r>
     </w:p>
     <w:p>
@@ -1051,29 +998,7 @@
           <w:szCs w:val="32"/>
           <w:lang w:val="uk-UA" w:eastAsia="ru-RU"/>
         </w:rPr>
-        <w:t>Додаток. Код прог</w:t>
-      </w:r>
-      <w:r>
-        <w:rPr>
-          <w:rStyle w:val="a5"/>
-          <w:rFonts w:eastAsia="Times New Roman" w:cstheme="minorHAnsi"/>
-          <w:noProof/>
-          <w:sz w:val="32"/>
-          <w:szCs w:val="32"/>
-          <w:lang w:val="uk-UA" w:eastAsia="ru-RU"/>
-        </w:rPr>
-        <w:t>р</w:t>
-      </w:r>
-      <w:r>
-        <w:rPr>
-          <w:rStyle w:val="a5"/>
-          <w:rFonts w:eastAsia="Times New Roman" w:cstheme="minorHAnsi"/>
-          <w:noProof/>
-          <w:sz w:val="32"/>
-          <w:szCs w:val="32"/>
-          <w:lang w:val="uk-UA" w:eastAsia="ru-RU"/>
-        </w:rPr>
-        <w:t>ами.</w:t>
+        <w:t>Додаток. Код програми.</w:t>
       </w:r>
     </w:p>
     <w:p>
@@ -1947,6 +1872,511 @@
     </w:p>
     <w:p>
       <w:pPr>
+        <w:rPr>
+          <w:rFonts w:cstheme="minorHAnsi"/>
+          <w:noProof/>
+          <w:sz w:val="32"/>
+          <w:szCs w:val="32"/>
+          <w:lang w:val="uk-UA"/>
+        </w:rPr>
+      </w:pPr>
+      <w:r>
+        <w:rPr>
+          <w:rFonts w:cstheme="minorHAnsi"/>
+          <w:noProof/>
+          <w:sz w:val="32"/>
+          <w:szCs w:val="32"/>
+          <w:lang w:val="uk-UA"/>
+        </w:rPr>
+        <w:t>public static void main</w:t>
+      </w:r>
+      <w:r>
+        <w:rPr>
+          <w:rFonts w:cstheme="minorHAnsi"/>
+          <w:noProof/>
+          <w:sz w:val="32"/>
+          <w:szCs w:val="32"/>
+          <w:lang w:val="uk-UA"/>
+        </w:rPr>
+        <w:t xml:space="preserve"> – вхід  у програму</w:t>
+      </w:r>
+    </w:p>
+    <w:p>
+      <w:pPr>
+        <w:rPr>
+          <w:rFonts w:cstheme="minorHAnsi"/>
+          <w:noProof/>
+          <w:sz w:val="32"/>
+          <w:szCs w:val="32"/>
+          <w:lang w:val="uk-UA"/>
+        </w:rPr>
+      </w:pPr>
+      <w:r>
+        <w:rPr>
+          <w:rFonts w:cstheme="minorHAnsi"/>
+          <w:noProof/>
+          <w:sz w:val="32"/>
+          <w:szCs w:val="32"/>
+          <w:lang w:val="uk-UA"/>
+        </w:rPr>
+        <w:t>private void start</w:t>
+      </w:r>
+      <w:r>
+        <w:rPr>
+          <w:rFonts w:cstheme="minorHAnsi"/>
+          <w:noProof/>
+          <w:sz w:val="32"/>
+          <w:szCs w:val="32"/>
+          <w:lang w:val="uk-UA"/>
+        </w:rPr>
+        <w:t xml:space="preserve"> – метод  для запуску програми</w:t>
+      </w:r>
+    </w:p>
+    <w:p>
+      <w:pPr>
+        <w:rPr>
+          <w:rFonts w:cstheme="minorHAnsi"/>
+          <w:noProof/>
+          <w:sz w:val="32"/>
+          <w:szCs w:val="32"/>
+          <w:lang w:val="uk-UA"/>
+        </w:rPr>
+      </w:pPr>
+      <w:r>
+        <w:rPr>
+          <w:rFonts w:cstheme="minorHAnsi"/>
+          <w:noProof/>
+          <w:sz w:val="32"/>
+          <w:szCs w:val="32"/>
+          <w:lang w:val="uk-UA"/>
+        </w:rPr>
+        <w:t>loadInformationFromFiles</w:t>
+      </w:r>
+      <w:r>
+        <w:rPr>
+          <w:rFonts w:cstheme="minorHAnsi"/>
+          <w:noProof/>
+          <w:sz w:val="32"/>
+          <w:szCs w:val="32"/>
+          <w:lang w:val="uk-UA"/>
+        </w:rPr>
+        <w:t xml:space="preserve"> -  метод для завантаження інформації з файлу</w:t>
+      </w:r>
+    </w:p>
+    <w:p>
+      <w:pPr>
+        <w:rPr>
+          <w:rFonts w:cstheme="minorHAnsi"/>
+          <w:noProof/>
+          <w:sz w:val="32"/>
+          <w:szCs w:val="32"/>
+          <w:lang w:val="uk-UA"/>
+        </w:rPr>
+      </w:pPr>
+      <w:r>
+        <w:rPr>
+          <w:rFonts w:cstheme="minorHAnsi"/>
+          <w:noProof/>
+          <w:sz w:val="32"/>
+          <w:szCs w:val="32"/>
+          <w:lang w:val="uk-UA"/>
+        </w:rPr>
+        <w:t>public ArrayList&lt;GroupOfItems&gt; getGroupsList</w:t>
+      </w:r>
+      <w:r>
+        <w:rPr>
+          <w:rFonts w:cstheme="minorHAnsi"/>
+          <w:noProof/>
+          <w:sz w:val="32"/>
+          <w:szCs w:val="32"/>
+          <w:lang w:val="uk-UA"/>
+        </w:rPr>
+        <w:t xml:space="preserve"> -  м</w:t>
+      </w:r>
+      <w:r>
+        <w:rPr>
+          <w:rFonts w:cstheme="minorHAnsi"/>
+          <w:noProof/>
+          <w:sz w:val="32"/>
+          <w:szCs w:val="32"/>
+          <w:lang w:val="uk-UA"/>
+        </w:rPr>
+        <w:t>етод для отримання списку груп товарів</w:t>
+      </w:r>
+    </w:p>
+    <w:p>
+      <w:pPr>
+        <w:rPr>
+          <w:rFonts w:cstheme="minorHAnsi"/>
+          <w:noProof/>
+          <w:sz w:val="32"/>
+          <w:szCs w:val="32"/>
+          <w:lang w:val="uk-UA"/>
+        </w:rPr>
+      </w:pPr>
+      <w:r>
+        <w:rPr>
+          <w:rFonts w:cstheme="minorHAnsi"/>
+          <w:noProof/>
+          <w:sz w:val="32"/>
+          <w:szCs w:val="32"/>
+          <w:lang w:val="uk-UA"/>
+        </w:rPr>
+        <w:t>public GroupOfItems getGroupByName</w:t>
+      </w:r>
+      <w:r>
+        <w:rPr>
+          <w:rFonts w:cstheme="minorHAnsi"/>
+          <w:noProof/>
+          <w:sz w:val="32"/>
+          <w:szCs w:val="32"/>
+          <w:lang w:val="uk-UA"/>
+        </w:rPr>
+        <w:t xml:space="preserve"> - м</w:t>
+      </w:r>
+      <w:r>
+        <w:rPr>
+          <w:rFonts w:cstheme="minorHAnsi"/>
+          <w:noProof/>
+          <w:sz w:val="32"/>
+          <w:szCs w:val="32"/>
+          <w:lang w:val="uk-UA"/>
+        </w:rPr>
+        <w:t>етод для отримання групи товарів за назвою</w:t>
+      </w:r>
+    </w:p>
+    <w:p>
+      <w:pPr>
+        <w:rPr>
+          <w:rFonts w:cstheme="minorHAnsi"/>
+          <w:noProof/>
+          <w:sz w:val="32"/>
+          <w:szCs w:val="32"/>
+          <w:lang w:val="uk-UA"/>
+        </w:rPr>
+      </w:pPr>
+      <w:r>
+        <w:rPr>
+          <w:rFonts w:cstheme="minorHAnsi"/>
+          <w:noProof/>
+          <w:sz w:val="32"/>
+          <w:szCs w:val="32"/>
+          <w:lang w:val="uk-UA"/>
+        </w:rPr>
+        <w:t>public boolean groupExists</w:t>
+      </w:r>
+      <w:r>
+        <w:rPr>
+          <w:rFonts w:cstheme="minorHAnsi"/>
+          <w:noProof/>
+          <w:sz w:val="32"/>
+          <w:szCs w:val="32"/>
+          <w:lang w:val="uk-UA"/>
+        </w:rPr>
+        <w:t xml:space="preserve"> -  м</w:t>
+      </w:r>
+      <w:r>
+        <w:rPr>
+          <w:rFonts w:cstheme="minorHAnsi"/>
+          <w:noProof/>
+          <w:sz w:val="32"/>
+          <w:szCs w:val="32"/>
+          <w:lang w:val="uk-UA"/>
+        </w:rPr>
+        <w:t>етод для перевірки існування групи товарів за назвою</w:t>
+      </w:r>
+      <w:r>
+        <w:rPr>
+          <w:rFonts w:cstheme="minorHAnsi"/>
+          <w:noProof/>
+          <w:sz w:val="32"/>
+          <w:szCs w:val="32"/>
+          <w:lang w:val="uk-UA"/>
+        </w:rPr>
+        <w:t xml:space="preserve"> </w:t>
+      </w:r>
+    </w:p>
+    <w:p>
+      <w:pPr>
+        <w:rPr>
+          <w:rFonts w:cstheme="minorHAnsi"/>
+          <w:noProof/>
+          <w:sz w:val="32"/>
+          <w:szCs w:val="32"/>
+          <w:lang w:val="uk-UA"/>
+        </w:rPr>
+      </w:pPr>
+      <w:r>
+        <w:rPr>
+          <w:rFonts w:cstheme="minorHAnsi"/>
+          <w:noProof/>
+          <w:sz w:val="32"/>
+          <w:szCs w:val="32"/>
+          <w:lang w:val="uk-UA"/>
+        </w:rPr>
+        <w:t>public boolean productExists</w:t>
+      </w:r>
+      <w:r>
+        <w:rPr>
+          <w:rFonts w:cstheme="minorHAnsi"/>
+          <w:noProof/>
+          <w:sz w:val="32"/>
+          <w:szCs w:val="32"/>
+          <w:lang w:val="uk-UA"/>
+        </w:rPr>
+        <w:t xml:space="preserve"> - м</w:t>
+      </w:r>
+      <w:r>
+        <w:rPr>
+          <w:rFonts w:cstheme="minorHAnsi"/>
+          <w:noProof/>
+          <w:sz w:val="32"/>
+          <w:szCs w:val="32"/>
+          <w:lang w:val="uk-UA"/>
+        </w:rPr>
+        <w:t>етод для перевірки існування товару за назвою</w:t>
+      </w:r>
+    </w:p>
+    <w:p>
+      <w:pPr>
+        <w:rPr>
+          <w:rFonts w:cstheme="minorHAnsi"/>
+          <w:noProof/>
+          <w:sz w:val="32"/>
+          <w:szCs w:val="32"/>
+          <w:lang w:val="uk-UA"/>
+        </w:rPr>
+      </w:pPr>
+      <w:r>
+        <w:rPr>
+          <w:rFonts w:cstheme="minorHAnsi"/>
+          <w:noProof/>
+          <w:sz w:val="32"/>
+          <w:szCs w:val="32"/>
+          <w:lang w:val="uk-UA"/>
+        </w:rPr>
+        <w:t>public void addGroup</w:t>
+      </w:r>
+      <w:r>
+        <w:rPr>
+          <w:rFonts w:cstheme="minorHAnsi"/>
+          <w:noProof/>
+          <w:sz w:val="32"/>
+          <w:szCs w:val="32"/>
+          <w:lang w:val="uk-UA"/>
+        </w:rPr>
+        <w:t xml:space="preserve"> - м</w:t>
+      </w:r>
+      <w:r>
+        <w:rPr>
+          <w:rFonts w:cstheme="minorHAnsi"/>
+          <w:noProof/>
+          <w:sz w:val="32"/>
+          <w:szCs w:val="32"/>
+          <w:lang w:val="uk-UA"/>
+        </w:rPr>
+        <w:t>етод для додавання товару</w:t>
+      </w:r>
+    </w:p>
+    <w:p>
+      <w:pPr>
+        <w:rPr>
+          <w:rFonts w:cstheme="minorHAnsi"/>
+          <w:noProof/>
+          <w:sz w:val="32"/>
+          <w:szCs w:val="32"/>
+          <w:lang w:val="uk-UA"/>
+        </w:rPr>
+      </w:pPr>
+      <w:r>
+        <w:rPr>
+          <w:rFonts w:cstheme="minorHAnsi"/>
+          <w:noProof/>
+          <w:sz w:val="32"/>
+          <w:szCs w:val="32"/>
+          <w:lang w:val="uk-UA"/>
+        </w:rPr>
+        <w:t>public void editGroup</w:t>
+      </w:r>
+      <w:r>
+        <w:rPr>
+          <w:rFonts w:cstheme="minorHAnsi"/>
+          <w:noProof/>
+          <w:sz w:val="32"/>
+          <w:szCs w:val="32"/>
+          <w:lang w:val="uk-UA"/>
+        </w:rPr>
+        <w:t xml:space="preserve"> - м</w:t>
+      </w:r>
+      <w:r>
+        <w:rPr>
+          <w:rFonts w:cstheme="minorHAnsi"/>
+          <w:noProof/>
+          <w:sz w:val="32"/>
+          <w:szCs w:val="32"/>
+          <w:lang w:val="uk-UA"/>
+        </w:rPr>
+        <w:t>етод для редагування групи товарів</w:t>
+      </w:r>
+    </w:p>
+    <w:p>
+      <w:pPr>
+        <w:rPr>
+          <w:rFonts w:cstheme="minorHAnsi"/>
+          <w:noProof/>
+          <w:sz w:val="32"/>
+          <w:szCs w:val="32"/>
+          <w:lang w:val="uk-UA"/>
+        </w:rPr>
+      </w:pPr>
+      <w:r>
+        <w:rPr>
+          <w:rFonts w:cstheme="minorHAnsi"/>
+          <w:noProof/>
+          <w:sz w:val="32"/>
+          <w:szCs w:val="32"/>
+          <w:lang w:val="uk-UA"/>
+        </w:rPr>
+        <w:t>public void removeGroup</w:t>
+      </w:r>
+      <w:r>
+        <w:rPr>
+          <w:rFonts w:cstheme="minorHAnsi"/>
+          <w:noProof/>
+          <w:sz w:val="32"/>
+          <w:szCs w:val="32"/>
+          <w:lang w:val="uk-UA"/>
+        </w:rPr>
+        <w:t xml:space="preserve"> - м</w:t>
+      </w:r>
+      <w:r>
+        <w:rPr>
+          <w:rFonts w:cstheme="minorHAnsi"/>
+          <w:noProof/>
+          <w:sz w:val="32"/>
+          <w:szCs w:val="32"/>
+          <w:lang w:val="uk-UA"/>
+        </w:rPr>
+        <w:t>етод для видалення групи товарів</w:t>
+      </w:r>
+    </w:p>
+    <w:p>
+      <w:pPr>
+        <w:rPr>
+          <w:rFonts w:cstheme="minorHAnsi"/>
+          <w:noProof/>
+          <w:sz w:val="32"/>
+          <w:szCs w:val="32"/>
+          <w:lang w:val="uk-UA"/>
+        </w:rPr>
+      </w:pPr>
+      <w:r>
+        <w:rPr>
+          <w:rFonts w:cstheme="minorHAnsi"/>
+          <w:noProof/>
+          <w:sz w:val="32"/>
+          <w:szCs w:val="32"/>
+          <w:lang w:val="uk-UA"/>
+        </w:rPr>
+        <w:t>public void updateFiles</w:t>
+      </w:r>
+      <w:r>
+        <w:rPr>
+          <w:rFonts w:cstheme="minorHAnsi"/>
+          <w:noProof/>
+          <w:sz w:val="32"/>
+          <w:szCs w:val="32"/>
+          <w:lang w:val="uk-UA"/>
+        </w:rPr>
+        <w:t xml:space="preserve"> - м</w:t>
+      </w:r>
+      <w:r>
+        <w:rPr>
+          <w:rFonts w:cstheme="minorHAnsi"/>
+          <w:noProof/>
+          <w:sz w:val="32"/>
+          <w:szCs w:val="32"/>
+          <w:lang w:val="uk-UA"/>
+        </w:rPr>
+        <w:t>етод для збереження інформації у файли</w:t>
+      </w:r>
+    </w:p>
+    <w:p>
+      <w:pPr>
+        <w:rPr>
+          <w:rFonts w:cstheme="minorHAnsi"/>
+          <w:noProof/>
+          <w:sz w:val="32"/>
+          <w:szCs w:val="32"/>
+          <w:lang w:val="uk-UA"/>
+        </w:rPr>
+      </w:pPr>
+      <w:r>
+        <w:rPr>
+          <w:rFonts w:cstheme="minorHAnsi"/>
+          <w:noProof/>
+          <w:sz w:val="32"/>
+          <w:szCs w:val="32"/>
+          <w:lang w:val="uk-UA"/>
+        </w:rPr>
+        <w:t>public int getTotalStockValue</w:t>
+      </w:r>
+      <w:r>
+        <w:rPr>
+          <w:rFonts w:cstheme="minorHAnsi"/>
+          <w:noProof/>
+          <w:sz w:val="32"/>
+          <w:szCs w:val="32"/>
+          <w:lang w:val="uk-UA"/>
+        </w:rPr>
+        <w:t xml:space="preserve"> -  м</w:t>
+      </w:r>
+      <w:r>
+        <w:rPr>
+          <w:rFonts w:cstheme="minorHAnsi"/>
+          <w:noProof/>
+          <w:sz w:val="32"/>
+          <w:szCs w:val="32"/>
+          <w:lang w:val="uk-UA"/>
+        </w:rPr>
+        <w:t>етод для отримання загальної вартості товарів на складі</w:t>
+      </w:r>
+    </w:p>
+    <w:p>
+      <w:pPr>
+        <w:rPr>
+          <w:rFonts w:cstheme="minorHAnsi"/>
+          <w:noProof/>
+          <w:sz w:val="32"/>
+          <w:szCs w:val="32"/>
+          <w:lang w:val="uk-UA"/>
+        </w:rPr>
+      </w:pPr>
+    </w:p>
+    <w:p>
+      <w:pPr>
+        <w:rPr>
+          <w:rFonts w:cstheme="minorHAnsi"/>
+          <w:noProof/>
+          <w:sz w:val="32"/>
+          <w:szCs w:val="32"/>
+          <w:lang w:val="uk-UA"/>
+        </w:rPr>
+      </w:pPr>
+    </w:p>
+    <w:p>
+      <w:pPr>
+        <w:rPr>
+          <w:rFonts w:cstheme="minorHAnsi"/>
+          <w:noProof/>
+          <w:sz w:val="32"/>
+          <w:szCs w:val="32"/>
+          <w:lang w:val="uk-UA"/>
+        </w:rPr>
+      </w:pPr>
+    </w:p>
+    <w:p>
+      <w:pPr>
         <w:pStyle w:val="a7"/>
         <w:numPr>
           <w:ilvl w:val="0"/>
@@ -1970,6 +2400,7 @@
           <w:szCs w:val="32"/>
           <w:lang w:val="uk-UA"/>
         </w:rPr>
+        <w:lastRenderedPageBreak/>
         <w:t>Interface</w:t>
       </w:r>
     </w:p>
@@ -1993,6 +2424,140 @@
         </w:rPr>
         <w:t>Клас, який є головним вікном, де можна обирати функцію та переходити на відповідне інше вікно. Поки інше вікно не буде закрите, доступу до даного вікна не буде.</w:t>
       </w:r>
+    </w:p>
+    <w:p>
+      <w:pPr>
+        <w:rPr>
+          <w:rFonts w:cstheme="minorHAnsi"/>
+          <w:noProof/>
+          <w:sz w:val="32"/>
+          <w:szCs w:val="32"/>
+          <w:lang w:val="uk-UA"/>
+        </w:rPr>
+      </w:pPr>
+      <w:r>
+        <w:rPr>
+          <w:rFonts w:cstheme="minorHAnsi"/>
+          <w:noProof/>
+          <w:sz w:val="32"/>
+          <w:szCs w:val="32"/>
+          <w:lang w:val="uk-UA"/>
+        </w:rPr>
+        <w:t>public void start</w:t>
+      </w:r>
+      <w:r>
+        <w:rPr>
+          <w:rFonts w:cstheme="minorHAnsi"/>
+          <w:noProof/>
+          <w:sz w:val="32"/>
+          <w:szCs w:val="32"/>
+          <w:lang w:val="uk-UA"/>
+        </w:rPr>
+        <w:t xml:space="preserve"> - м</w:t>
+      </w:r>
+      <w:r>
+        <w:rPr>
+          <w:rFonts w:cstheme="minorHAnsi"/>
+          <w:noProof/>
+          <w:sz w:val="32"/>
+          <w:szCs w:val="32"/>
+          <w:lang w:val="uk-UA"/>
+        </w:rPr>
+        <w:t>етод для запуску вікна</w:t>
+      </w:r>
+    </w:p>
+    <w:p>
+      <w:pPr>
+        <w:rPr>
+          <w:rFonts w:cstheme="minorHAnsi"/>
+          <w:noProof/>
+          <w:sz w:val="32"/>
+          <w:szCs w:val="32"/>
+          <w:lang w:val="uk-UA"/>
+        </w:rPr>
+      </w:pPr>
+      <w:r>
+        <w:rPr>
+          <w:rFonts w:cstheme="minorHAnsi"/>
+          <w:noProof/>
+          <w:sz w:val="32"/>
+          <w:szCs w:val="32"/>
+          <w:lang w:val="uk-UA"/>
+        </w:rPr>
+        <w:t>private void init</w:t>
+      </w:r>
+      <w:r>
+        <w:rPr>
+          <w:rFonts w:cstheme="minorHAnsi"/>
+          <w:noProof/>
+          <w:sz w:val="32"/>
+          <w:szCs w:val="32"/>
+          <w:lang w:val="uk-UA"/>
+        </w:rPr>
+        <w:t xml:space="preserve"> - м</w:t>
+      </w:r>
+      <w:r>
+        <w:rPr>
+          <w:rFonts w:cstheme="minorHAnsi"/>
+          <w:noProof/>
+          <w:sz w:val="32"/>
+          <w:szCs w:val="32"/>
+          <w:lang w:val="uk-UA"/>
+        </w:rPr>
+        <w:t>етод для ініціалізації вікна</w:t>
+      </w:r>
+    </w:p>
+    <w:p>
+      <w:pPr>
+        <w:rPr>
+          <w:rFonts w:cstheme="minorHAnsi"/>
+          <w:noProof/>
+          <w:sz w:val="32"/>
+          <w:szCs w:val="32"/>
+          <w:lang w:val="uk-UA"/>
+        </w:rPr>
+      </w:pPr>
+      <w:r>
+        <w:rPr>
+          <w:rFonts w:cstheme="minorHAnsi"/>
+          <w:noProof/>
+          <w:sz w:val="32"/>
+          <w:szCs w:val="32"/>
+          <w:lang w:val="uk-UA"/>
+        </w:rPr>
+        <w:t>private void okButtonActionPerformed</w:t>
+      </w:r>
+      <w:r>
+        <w:rPr>
+          <w:rFonts w:cstheme="minorHAnsi"/>
+          <w:noProof/>
+          <w:sz w:val="32"/>
+          <w:szCs w:val="32"/>
+          <w:lang w:val="uk-UA"/>
+        </w:rPr>
+        <w:t xml:space="preserve"> -  м</w:t>
+      </w:r>
+      <w:r>
+        <w:rPr>
+          <w:rFonts w:cstheme="minorHAnsi"/>
+          <w:noProof/>
+          <w:sz w:val="32"/>
+          <w:szCs w:val="32"/>
+          <w:lang w:val="uk-UA"/>
+        </w:rPr>
+        <w:t>етод, який викликається при натисканні на кнопку "OK" та відкриває відповідне вікно</w:t>
+      </w:r>
+    </w:p>
+    <w:p>
+      <w:pPr>
+        <w:rPr>
+          <w:rFonts w:cstheme="minorHAnsi"/>
+          <w:noProof/>
+          <w:sz w:val="32"/>
+          <w:szCs w:val="32"/>
+          <w:lang w:val="uk-UA"/>
+        </w:rPr>
+      </w:pPr>
     </w:p>
     <w:p>
       <w:pPr>
@@ -2045,6 +2610,649 @@
     </w:p>
     <w:p>
       <w:pPr>
+        <w:rPr>
+          <w:rFonts w:cstheme="minorHAnsi"/>
+          <w:noProof/>
+          <w:sz w:val="32"/>
+          <w:szCs w:val="32"/>
+          <w:lang w:val="uk-UA"/>
+        </w:rPr>
+      </w:pPr>
+      <w:r>
+        <w:rPr>
+          <w:rFonts w:cstheme="minorHAnsi"/>
+          <w:noProof/>
+          <w:sz w:val="32"/>
+          <w:szCs w:val="32"/>
+          <w:lang w:val="uk-UA"/>
+        </w:rPr>
+        <w:t xml:space="preserve">    public String getName – отримати ім</w:t>
+      </w:r>
+      <w:r>
+        <w:rPr>
+          <w:rFonts w:cstheme="minorHAnsi"/>
+          <w:noProof/>
+          <w:sz w:val="32"/>
+          <w:szCs w:val="32"/>
+          <w:lang w:val="en-US"/>
+        </w:rPr>
+        <w:t>’</w:t>
+      </w:r>
+      <w:r>
+        <w:rPr>
+          <w:rFonts w:cstheme="minorHAnsi"/>
+          <w:noProof/>
+          <w:sz w:val="32"/>
+          <w:szCs w:val="32"/>
+          <w:lang w:val="uk-UA"/>
+        </w:rPr>
+        <w:t>я товару</w:t>
+      </w:r>
+    </w:p>
+    <w:p>
+      <w:pPr>
+        <w:rPr>
+          <w:rFonts w:cstheme="minorHAnsi"/>
+          <w:noProof/>
+          <w:sz w:val="32"/>
+          <w:szCs w:val="32"/>
+          <w:lang w:val="uk-UA"/>
+        </w:rPr>
+      </w:pPr>
+      <w:r>
+        <w:rPr>
+          <w:rFonts w:cstheme="minorHAnsi"/>
+          <w:noProof/>
+          <w:sz w:val="32"/>
+          <w:szCs w:val="32"/>
+          <w:lang w:val="uk-UA"/>
+        </w:rPr>
+        <w:t xml:space="preserve">    p</w:t>
+      </w:r>
+      <w:r>
+        <w:rPr>
+          <w:rFonts w:cstheme="minorHAnsi"/>
+          <w:noProof/>
+          <w:sz w:val="32"/>
+          <w:szCs w:val="32"/>
+          <w:lang w:val="uk-UA"/>
+        </w:rPr>
+        <w:t xml:space="preserve">ublic String getDescription  </w:t>
+      </w:r>
+      <w:r>
+        <w:rPr>
+          <w:rFonts w:cstheme="minorHAnsi"/>
+          <w:noProof/>
+          <w:sz w:val="32"/>
+          <w:szCs w:val="32"/>
+          <w:lang w:val="uk-UA"/>
+        </w:rPr>
+        <w:t xml:space="preserve">– отримати </w:t>
+      </w:r>
+      <w:r>
+        <w:rPr>
+          <w:rFonts w:cstheme="minorHAnsi"/>
+          <w:noProof/>
+          <w:sz w:val="32"/>
+          <w:szCs w:val="32"/>
+          <w:lang w:val="uk-UA"/>
+        </w:rPr>
+        <w:t xml:space="preserve">опис </w:t>
+      </w:r>
+      <w:r>
+        <w:rPr>
+          <w:rFonts w:cstheme="minorHAnsi"/>
+          <w:noProof/>
+          <w:sz w:val="32"/>
+          <w:szCs w:val="32"/>
+          <w:lang w:val="uk-UA"/>
+        </w:rPr>
+        <w:t>товару</w:t>
+      </w:r>
+    </w:p>
+    <w:p>
+      <w:pPr>
+        <w:rPr>
+          <w:rFonts w:cstheme="minorHAnsi"/>
+          <w:noProof/>
+          <w:sz w:val="32"/>
+          <w:szCs w:val="32"/>
+          <w:lang w:val="uk-UA"/>
+        </w:rPr>
+      </w:pPr>
+      <w:r>
+        <w:rPr>
+          <w:rFonts w:cstheme="minorHAnsi"/>
+          <w:noProof/>
+          <w:sz w:val="32"/>
+          <w:szCs w:val="32"/>
+          <w:lang w:val="uk-UA"/>
+        </w:rPr>
+        <w:t xml:space="preserve"> </w:t>
+      </w:r>
+      <w:r>
+        <w:rPr>
+          <w:rFonts w:cstheme="minorHAnsi"/>
+          <w:noProof/>
+          <w:sz w:val="32"/>
+          <w:szCs w:val="32"/>
+          <w:lang w:val="uk-UA"/>
+        </w:rPr>
+        <w:t xml:space="preserve">   public String getProducer </w:t>
+      </w:r>
+      <w:r>
+        <w:rPr>
+          <w:rFonts w:cstheme="minorHAnsi"/>
+          <w:noProof/>
+          <w:sz w:val="32"/>
+          <w:szCs w:val="32"/>
+          <w:lang w:val="uk-UA"/>
+        </w:rPr>
+        <w:t xml:space="preserve">– отримати </w:t>
+      </w:r>
+      <w:r>
+        <w:rPr>
+          <w:rFonts w:cstheme="minorHAnsi"/>
+          <w:noProof/>
+          <w:sz w:val="32"/>
+          <w:szCs w:val="32"/>
+          <w:lang w:val="uk-UA"/>
+        </w:rPr>
+        <w:t xml:space="preserve">виробника </w:t>
+      </w:r>
+      <w:r>
+        <w:rPr>
+          <w:rFonts w:cstheme="minorHAnsi"/>
+          <w:noProof/>
+          <w:sz w:val="32"/>
+          <w:szCs w:val="32"/>
+          <w:lang w:val="uk-UA"/>
+        </w:rPr>
+        <w:t>товару</w:t>
+      </w:r>
+    </w:p>
+    <w:p>
+      <w:pPr>
+        <w:rPr>
+          <w:rFonts w:cstheme="minorHAnsi"/>
+          <w:noProof/>
+          <w:sz w:val="32"/>
+          <w:szCs w:val="32"/>
+          <w:lang w:val="uk-UA"/>
+        </w:rPr>
+      </w:pPr>
+      <w:r>
+        <w:rPr>
+          <w:rFonts w:cstheme="minorHAnsi"/>
+          <w:noProof/>
+          <w:sz w:val="32"/>
+          <w:szCs w:val="32"/>
+          <w:lang w:val="uk-UA"/>
+        </w:rPr>
+        <w:t xml:space="preserve">    public int getCount </w:t>
+      </w:r>
+      <w:r>
+        <w:rPr>
+          <w:rFonts w:cstheme="minorHAnsi"/>
+          <w:noProof/>
+          <w:sz w:val="32"/>
+          <w:szCs w:val="32"/>
+          <w:lang w:val="uk-UA"/>
+        </w:rPr>
+        <w:t xml:space="preserve">– отримати </w:t>
+      </w:r>
+      <w:r>
+        <w:rPr>
+          <w:rFonts w:cstheme="minorHAnsi"/>
+          <w:noProof/>
+          <w:sz w:val="32"/>
+          <w:szCs w:val="32"/>
+          <w:lang w:val="uk-UA"/>
+        </w:rPr>
+        <w:t xml:space="preserve">кількість </w:t>
+      </w:r>
+      <w:r>
+        <w:rPr>
+          <w:rFonts w:cstheme="minorHAnsi"/>
+          <w:noProof/>
+          <w:sz w:val="32"/>
+          <w:szCs w:val="32"/>
+          <w:lang w:val="uk-UA"/>
+        </w:rPr>
+        <w:t>товару</w:t>
+      </w:r>
+    </w:p>
+    <w:p>
+      <w:pPr>
+        <w:rPr>
+          <w:rFonts w:cstheme="minorHAnsi"/>
+          <w:noProof/>
+          <w:sz w:val="32"/>
+          <w:szCs w:val="32"/>
+          <w:lang w:val="uk-UA"/>
+        </w:rPr>
+      </w:pPr>
+      <w:r>
+        <w:rPr>
+          <w:rFonts w:cstheme="minorHAnsi"/>
+          <w:noProof/>
+          <w:sz w:val="32"/>
+          <w:szCs w:val="32"/>
+          <w:lang w:val="uk-UA"/>
+        </w:rPr>
+        <w:t xml:space="preserve">    public int getPricePerOne </w:t>
+      </w:r>
+      <w:r>
+        <w:rPr>
+          <w:rFonts w:cstheme="minorHAnsi"/>
+          <w:noProof/>
+          <w:sz w:val="32"/>
+          <w:szCs w:val="32"/>
+          <w:lang w:val="uk-UA"/>
+        </w:rPr>
+        <w:t xml:space="preserve">– отримати </w:t>
+      </w:r>
+      <w:r>
+        <w:rPr>
+          <w:rFonts w:cstheme="minorHAnsi"/>
+          <w:noProof/>
+          <w:sz w:val="32"/>
+          <w:szCs w:val="32"/>
+          <w:lang w:val="uk-UA"/>
+        </w:rPr>
+        <w:t xml:space="preserve">ціну </w:t>
+      </w:r>
+      <w:r>
+        <w:rPr>
+          <w:rFonts w:cstheme="minorHAnsi"/>
+          <w:noProof/>
+          <w:sz w:val="32"/>
+          <w:szCs w:val="32"/>
+          <w:lang w:val="uk-UA"/>
+        </w:rPr>
+        <w:t>товару</w:t>
+      </w:r>
+    </w:p>
+    <w:p>
+      <w:pPr>
+        <w:rPr>
+          <w:rFonts w:cstheme="minorHAnsi"/>
+          <w:noProof/>
+          <w:sz w:val="32"/>
+          <w:szCs w:val="32"/>
+          <w:lang w:val="uk-UA"/>
+        </w:rPr>
+      </w:pPr>
+      <w:r>
+        <w:rPr>
+          <w:rFonts w:cstheme="minorHAnsi"/>
+          <w:noProof/>
+          <w:sz w:val="32"/>
+          <w:szCs w:val="32"/>
+          <w:lang w:val="uk-UA"/>
+        </w:rPr>
+        <w:t xml:space="preserve">    </w:t>
+      </w:r>
+      <w:r>
+        <w:rPr>
+          <w:rFonts w:cstheme="minorHAnsi"/>
+          <w:noProof/>
+          <w:sz w:val="32"/>
+          <w:szCs w:val="32"/>
+          <w:lang w:val="uk-UA"/>
+        </w:rPr>
+        <w:t>public void setPricePerOne</w:t>
+      </w:r>
+      <w:r>
+        <w:rPr>
+          <w:rFonts w:cstheme="minorHAnsi"/>
+          <w:noProof/>
+          <w:sz w:val="32"/>
+          <w:szCs w:val="32"/>
+          <w:lang w:val="uk-UA"/>
+        </w:rPr>
+        <w:t xml:space="preserve"> – встановити ціну товару</w:t>
+      </w:r>
+    </w:p>
+    <w:p>
+      <w:pPr>
+        <w:rPr>
+          <w:rFonts w:cstheme="minorHAnsi"/>
+          <w:noProof/>
+          <w:sz w:val="32"/>
+          <w:szCs w:val="32"/>
+          <w:lang w:val="uk-UA"/>
+        </w:rPr>
+      </w:pPr>
+      <w:r>
+        <w:rPr>
+          <w:rFonts w:cstheme="minorHAnsi"/>
+          <w:noProof/>
+          <w:sz w:val="32"/>
+          <w:szCs w:val="32"/>
+          <w:lang w:val="uk-UA"/>
+        </w:rPr>
+        <w:t xml:space="preserve">    public void setCount </w:t>
+      </w:r>
+      <w:r>
+        <w:rPr>
+          <w:rFonts w:cstheme="minorHAnsi"/>
+          <w:noProof/>
+          <w:sz w:val="32"/>
+          <w:szCs w:val="32"/>
+          <w:lang w:val="uk-UA"/>
+        </w:rPr>
+        <w:t xml:space="preserve">– встановити </w:t>
+      </w:r>
+      <w:r>
+        <w:rPr>
+          <w:rFonts w:cstheme="minorHAnsi"/>
+          <w:noProof/>
+          <w:sz w:val="32"/>
+          <w:szCs w:val="32"/>
+          <w:lang w:val="uk-UA"/>
+        </w:rPr>
+        <w:t xml:space="preserve">кількість </w:t>
+      </w:r>
+      <w:r>
+        <w:rPr>
+          <w:rFonts w:cstheme="minorHAnsi"/>
+          <w:noProof/>
+          <w:sz w:val="32"/>
+          <w:szCs w:val="32"/>
+          <w:lang w:val="uk-UA"/>
+        </w:rPr>
+        <w:t>товару</w:t>
+      </w:r>
+    </w:p>
+    <w:p>
+      <w:pPr>
+        <w:rPr>
+          <w:rFonts w:cstheme="minorHAnsi"/>
+          <w:noProof/>
+          <w:sz w:val="32"/>
+          <w:szCs w:val="32"/>
+          <w:lang w:val="uk-UA"/>
+        </w:rPr>
+      </w:pPr>
+      <w:r>
+        <w:rPr>
+          <w:rFonts w:cstheme="minorHAnsi"/>
+          <w:noProof/>
+          <w:sz w:val="32"/>
+          <w:szCs w:val="32"/>
+          <w:lang w:val="uk-UA"/>
+        </w:rPr>
+        <w:t xml:space="preserve">    public void setProducer</w:t>
+      </w:r>
+      <w:r>
+        <w:rPr>
+          <w:rFonts w:cstheme="minorHAnsi"/>
+          <w:noProof/>
+          <w:sz w:val="32"/>
+          <w:szCs w:val="32"/>
+          <w:lang w:val="uk-UA"/>
+        </w:rPr>
+        <w:t xml:space="preserve"> </w:t>
+      </w:r>
+      <w:r>
+        <w:rPr>
+          <w:rFonts w:cstheme="minorHAnsi"/>
+          <w:noProof/>
+          <w:sz w:val="32"/>
+          <w:szCs w:val="32"/>
+          <w:lang w:val="uk-UA"/>
+        </w:rPr>
+        <w:t xml:space="preserve">– встановити </w:t>
+      </w:r>
+      <w:r>
+        <w:rPr>
+          <w:rFonts w:cstheme="minorHAnsi"/>
+          <w:noProof/>
+          <w:sz w:val="32"/>
+          <w:szCs w:val="32"/>
+          <w:lang w:val="uk-UA"/>
+        </w:rPr>
+        <w:t xml:space="preserve">виробника </w:t>
+      </w:r>
+      <w:r>
+        <w:rPr>
+          <w:rFonts w:cstheme="minorHAnsi"/>
+          <w:noProof/>
+          <w:sz w:val="32"/>
+          <w:szCs w:val="32"/>
+          <w:lang w:val="uk-UA"/>
+        </w:rPr>
+        <w:t>товару</w:t>
+      </w:r>
+    </w:p>
+    <w:p>
+      <w:pPr>
+        <w:rPr>
+          <w:rFonts w:cstheme="minorHAnsi"/>
+          <w:noProof/>
+          <w:sz w:val="32"/>
+          <w:szCs w:val="32"/>
+          <w:lang w:val="uk-UA"/>
+        </w:rPr>
+      </w:pPr>
+      <w:r>
+        <w:rPr>
+          <w:rFonts w:cstheme="minorHAnsi"/>
+          <w:noProof/>
+          <w:sz w:val="32"/>
+          <w:szCs w:val="32"/>
+          <w:lang w:val="uk-UA"/>
+        </w:rPr>
+        <w:t xml:space="preserve">    public void setDescription</w:t>
+      </w:r>
+      <w:r>
+        <w:rPr>
+          <w:rFonts w:cstheme="minorHAnsi"/>
+          <w:noProof/>
+          <w:sz w:val="32"/>
+          <w:szCs w:val="32"/>
+          <w:lang w:val="uk-UA"/>
+        </w:rPr>
+        <w:t xml:space="preserve"> </w:t>
+      </w:r>
+      <w:r>
+        <w:rPr>
+          <w:rFonts w:cstheme="minorHAnsi"/>
+          <w:noProof/>
+          <w:sz w:val="32"/>
+          <w:szCs w:val="32"/>
+          <w:lang w:val="uk-UA"/>
+        </w:rPr>
+        <w:t xml:space="preserve">– встановити </w:t>
+      </w:r>
+      <w:r>
+        <w:rPr>
+          <w:rFonts w:cstheme="minorHAnsi"/>
+          <w:noProof/>
+          <w:sz w:val="32"/>
+          <w:szCs w:val="32"/>
+          <w:lang w:val="uk-UA"/>
+        </w:rPr>
+        <w:t xml:space="preserve">опис </w:t>
+      </w:r>
+      <w:r>
+        <w:rPr>
+          <w:rFonts w:cstheme="minorHAnsi"/>
+          <w:noProof/>
+          <w:sz w:val="32"/>
+          <w:szCs w:val="32"/>
+          <w:lang w:val="uk-UA"/>
+        </w:rPr>
+        <w:t>товару</w:t>
+      </w:r>
+    </w:p>
+    <w:p>
+      <w:pPr>
+        <w:rPr>
+          <w:rFonts w:cstheme="minorHAnsi"/>
+          <w:noProof/>
+          <w:sz w:val="32"/>
+          <w:szCs w:val="32"/>
+          <w:lang w:val="uk-UA"/>
+        </w:rPr>
+      </w:pPr>
+      <w:r>
+        <w:rPr>
+          <w:rFonts w:cstheme="minorHAnsi"/>
+          <w:noProof/>
+          <w:sz w:val="32"/>
+          <w:szCs w:val="32"/>
+          <w:lang w:val="uk-UA"/>
+        </w:rPr>
+        <w:t xml:space="preserve">    public void setName</w:t>
+      </w:r>
+      <w:r>
+        <w:rPr>
+          <w:rFonts w:cstheme="minorHAnsi"/>
+          <w:noProof/>
+          <w:sz w:val="32"/>
+          <w:szCs w:val="32"/>
+          <w:lang w:val="uk-UA"/>
+        </w:rPr>
+        <w:t xml:space="preserve"> </w:t>
+      </w:r>
+      <w:r>
+        <w:rPr>
+          <w:rFonts w:cstheme="minorHAnsi"/>
+          <w:noProof/>
+          <w:sz w:val="32"/>
+          <w:szCs w:val="32"/>
+          <w:lang w:val="uk-UA"/>
+        </w:rPr>
+        <w:t xml:space="preserve">– встановити </w:t>
+      </w:r>
+      <w:r>
+        <w:rPr>
+          <w:rFonts w:cstheme="minorHAnsi"/>
+          <w:noProof/>
+          <w:sz w:val="32"/>
+          <w:szCs w:val="32"/>
+          <w:lang w:val="uk-UA"/>
+        </w:rPr>
+        <w:t>ім</w:t>
+      </w:r>
+      <w:r>
+        <w:rPr>
+          <w:rFonts w:cstheme="minorHAnsi"/>
+          <w:noProof/>
+          <w:sz w:val="32"/>
+          <w:szCs w:val="32"/>
+          <w:lang w:val="uk-UA"/>
+        </w:rPr>
+        <w:t>’</w:t>
+      </w:r>
+      <w:r>
+        <w:rPr>
+          <w:rFonts w:cstheme="minorHAnsi"/>
+          <w:noProof/>
+          <w:sz w:val="32"/>
+          <w:szCs w:val="32"/>
+          <w:lang w:val="uk-UA"/>
+        </w:rPr>
+        <w:t xml:space="preserve">я </w:t>
+      </w:r>
+      <w:r>
+        <w:rPr>
+          <w:rFonts w:cstheme="minorHAnsi"/>
+          <w:noProof/>
+          <w:sz w:val="32"/>
+          <w:szCs w:val="32"/>
+          <w:lang w:val="uk-UA"/>
+        </w:rPr>
+        <w:t>товару</w:t>
+      </w:r>
+    </w:p>
+    <w:p>
+      <w:pPr>
+        <w:rPr>
+          <w:rFonts w:cstheme="minorHAnsi"/>
+          <w:noProof/>
+          <w:sz w:val="32"/>
+          <w:szCs w:val="32"/>
+          <w:lang w:val="uk-UA"/>
+        </w:rPr>
+      </w:pPr>
+      <w:r>
+        <w:rPr>
+          <w:rFonts w:cstheme="minorHAnsi"/>
+          <w:noProof/>
+          <w:sz w:val="32"/>
+          <w:szCs w:val="32"/>
+          <w:lang w:val="en-US"/>
+        </w:rPr>
+        <w:t xml:space="preserve">    </w:t>
+      </w:r>
+      <w:r>
+        <w:rPr>
+          <w:rFonts w:cstheme="minorHAnsi"/>
+          <w:noProof/>
+          <w:sz w:val="32"/>
+          <w:szCs w:val="32"/>
+          <w:lang w:val="uk-UA"/>
+        </w:rPr>
+        <w:t>public String toString</w:t>
+      </w:r>
+      <w:r>
+        <w:rPr>
+          <w:rFonts w:cstheme="minorHAnsi"/>
+          <w:noProof/>
+          <w:sz w:val="32"/>
+          <w:szCs w:val="32"/>
+          <w:lang w:val="en-US"/>
+        </w:rPr>
+        <w:t xml:space="preserve"> – </w:t>
+      </w:r>
+      <w:r>
+        <w:rPr>
+          <w:rFonts w:cstheme="minorHAnsi"/>
+          <w:noProof/>
+          <w:sz w:val="32"/>
+          <w:szCs w:val="32"/>
+          <w:lang w:val="uk-UA"/>
+        </w:rPr>
+        <w:t>вивід інформації про товар</w:t>
+      </w:r>
+    </w:p>
+    <w:p>
+      <w:pPr>
+        <w:rPr>
+          <w:rFonts w:cstheme="minorHAnsi"/>
+          <w:noProof/>
+          <w:sz w:val="32"/>
+          <w:szCs w:val="32"/>
+          <w:lang w:val="uk-UA"/>
+        </w:rPr>
+      </w:pPr>
+      <w:r>
+        <w:rPr>
+          <w:rFonts w:cstheme="minorHAnsi"/>
+          <w:noProof/>
+          <w:sz w:val="32"/>
+          <w:szCs w:val="32"/>
+          <w:lang w:val="uk-UA"/>
+        </w:rPr>
+        <w:tab/>
+      </w:r>
+    </w:p>
+    <w:p>
+      <w:pPr>
+        <w:rPr>
+          <w:rFonts w:cstheme="minorHAnsi"/>
+          <w:noProof/>
+          <w:sz w:val="32"/>
+          <w:szCs w:val="32"/>
+          <w:lang w:val="uk-UA"/>
+        </w:rPr>
+      </w:pPr>
+    </w:p>
+    <w:p>
+      <w:pPr>
         <w:pStyle w:val="a7"/>
         <w:numPr>
           <w:ilvl w:val="0"/>
@@ -2068,6 +3276,7 @@
           <w:szCs w:val="32"/>
           <w:lang w:val="uk-UA"/>
         </w:rPr>
+        <w:lastRenderedPageBreak/>
         <w:t>GroupOfItems</w:t>
       </w:r>
     </w:p>
@@ -2091,6 +3300,629 @@
         </w:rPr>
         <w:t>Клас, в якому створено групу товарів з такими характеристиками: назва, опис. Містить масив товарів, реалізовано методи додавання, редагування, видалення, постачання, списання товару.</w:t>
       </w:r>
+    </w:p>
+    <w:p>
+      <w:pPr>
+        <w:rPr>
+          <w:rFonts w:cstheme="minorHAnsi"/>
+          <w:noProof/>
+          <w:sz w:val="32"/>
+          <w:szCs w:val="32"/>
+          <w:lang w:val="uk-UA"/>
+        </w:rPr>
+      </w:pPr>
+      <w:r>
+        <w:rPr>
+          <w:rFonts w:cstheme="minorHAnsi"/>
+          <w:noProof/>
+          <w:sz w:val="32"/>
+          <w:szCs w:val="32"/>
+          <w:lang w:val="uk-UA"/>
+        </w:rPr>
+        <w:t>public String</w:t>
+      </w:r>
+      <w:r>
+        <w:rPr>
+          <w:rFonts w:cstheme="minorHAnsi"/>
+          <w:noProof/>
+          <w:sz w:val="32"/>
+          <w:szCs w:val="32"/>
+          <w:lang w:val="uk-UA"/>
+        </w:rPr>
+        <w:t xml:space="preserve"> </w:t>
+      </w:r>
+      <w:r>
+        <w:rPr>
+          <w:rFonts w:cstheme="minorHAnsi"/>
+          <w:noProof/>
+          <w:sz w:val="32"/>
+          <w:szCs w:val="32"/>
+          <w:lang w:val="uk-UA"/>
+        </w:rPr>
+        <w:t>getNameOfGroup</w:t>
+      </w:r>
+      <w:r>
+        <w:rPr>
+          <w:rFonts w:cstheme="minorHAnsi"/>
+          <w:noProof/>
+          <w:sz w:val="32"/>
+          <w:szCs w:val="32"/>
+          <w:lang w:val="uk-UA"/>
+        </w:rPr>
+        <w:t xml:space="preserve"> – отримати назву групи</w:t>
+      </w:r>
+    </w:p>
+    <w:p>
+      <w:pPr>
+        <w:rPr>
+          <w:rFonts w:cstheme="minorHAnsi"/>
+          <w:noProof/>
+          <w:sz w:val="32"/>
+          <w:szCs w:val="32"/>
+          <w:lang w:val="uk-UA"/>
+        </w:rPr>
+      </w:pPr>
+      <w:r>
+        <w:rPr>
+          <w:rFonts w:cstheme="minorHAnsi"/>
+          <w:noProof/>
+          <w:sz w:val="32"/>
+          <w:szCs w:val="32"/>
+          <w:lang w:val="uk-UA"/>
+        </w:rPr>
+        <w:t>public String</w:t>
+      </w:r>
+      <w:r>
+        <w:rPr>
+          <w:rFonts w:cstheme="minorHAnsi"/>
+          <w:noProof/>
+          <w:sz w:val="32"/>
+          <w:szCs w:val="32"/>
+          <w:lang w:val="uk-UA"/>
+        </w:rPr>
+        <w:t xml:space="preserve"> </w:t>
+      </w:r>
+      <w:r>
+        <w:rPr>
+          <w:rFonts w:cstheme="minorHAnsi"/>
+          <w:noProof/>
+          <w:sz w:val="32"/>
+          <w:szCs w:val="32"/>
+          <w:lang w:val="uk-UA"/>
+        </w:rPr>
+        <w:t>getGroupDescription</w:t>
+      </w:r>
+      <w:r>
+        <w:rPr>
+          <w:rFonts w:cstheme="minorHAnsi"/>
+          <w:noProof/>
+          <w:sz w:val="32"/>
+          <w:szCs w:val="32"/>
+          <w:lang w:val="uk-UA"/>
+        </w:rPr>
+        <w:t xml:space="preserve"> – отримати опис групи </w:t>
+      </w:r>
+    </w:p>
+    <w:p>
+      <w:pPr>
+        <w:rPr>
+          <w:rFonts w:cstheme="minorHAnsi"/>
+          <w:noProof/>
+          <w:sz w:val="32"/>
+          <w:szCs w:val="32"/>
+          <w:lang w:val="uk-UA"/>
+        </w:rPr>
+      </w:pPr>
+      <w:r>
+        <w:rPr>
+          <w:rFonts w:cstheme="minorHAnsi"/>
+          <w:noProof/>
+          <w:sz w:val="32"/>
+          <w:szCs w:val="32"/>
+          <w:lang w:val="uk-UA"/>
+        </w:rPr>
+        <w:t>public void</w:t>
+      </w:r>
+      <w:r>
+        <w:rPr>
+          <w:rFonts w:cstheme="minorHAnsi"/>
+          <w:noProof/>
+          <w:sz w:val="32"/>
+          <w:szCs w:val="32"/>
+          <w:lang w:val="uk-UA"/>
+        </w:rPr>
+        <w:t xml:space="preserve"> </w:t>
+      </w:r>
+      <w:r>
+        <w:rPr>
+          <w:rFonts w:cstheme="minorHAnsi"/>
+          <w:noProof/>
+          <w:sz w:val="32"/>
+          <w:szCs w:val="32"/>
+          <w:lang w:val="uk-UA"/>
+        </w:rPr>
+        <w:t>setNameOfGroup</w:t>
+      </w:r>
+      <w:r>
+        <w:rPr>
+          <w:rFonts w:cstheme="minorHAnsi"/>
+          <w:noProof/>
+          <w:sz w:val="32"/>
+          <w:szCs w:val="32"/>
+          <w:lang w:val="uk-UA"/>
+        </w:rPr>
+        <w:t xml:space="preserve"> – встановити ім</w:t>
+      </w:r>
+      <w:r>
+        <w:rPr>
+          <w:rFonts w:cstheme="minorHAnsi"/>
+          <w:noProof/>
+          <w:sz w:val="32"/>
+          <w:szCs w:val="32"/>
+          <w:lang w:val="uk-UA"/>
+        </w:rPr>
+        <w:t>’</w:t>
+      </w:r>
+      <w:r>
+        <w:rPr>
+          <w:rFonts w:cstheme="minorHAnsi"/>
+          <w:noProof/>
+          <w:sz w:val="32"/>
+          <w:szCs w:val="32"/>
+          <w:lang w:val="uk-UA"/>
+        </w:rPr>
+        <w:t xml:space="preserve">я групи </w:t>
+      </w:r>
+    </w:p>
+    <w:p>
+      <w:pPr>
+        <w:rPr>
+          <w:rFonts w:cstheme="minorHAnsi"/>
+          <w:noProof/>
+          <w:sz w:val="32"/>
+          <w:szCs w:val="32"/>
+          <w:lang w:val="uk-UA"/>
+        </w:rPr>
+      </w:pPr>
+      <w:r>
+        <w:rPr>
+          <w:rFonts w:cstheme="minorHAnsi"/>
+          <w:noProof/>
+          <w:sz w:val="32"/>
+          <w:szCs w:val="32"/>
+          <w:lang w:val="uk-UA"/>
+        </w:rPr>
+        <w:t>public void</w:t>
+      </w:r>
+      <w:r>
+        <w:rPr>
+          <w:rFonts w:cstheme="minorHAnsi"/>
+          <w:noProof/>
+          <w:sz w:val="32"/>
+          <w:szCs w:val="32"/>
+          <w:lang w:val="uk-UA"/>
+        </w:rPr>
+        <w:t xml:space="preserve"> </w:t>
+      </w:r>
+      <w:r>
+        <w:rPr>
+          <w:rFonts w:cstheme="minorHAnsi"/>
+          <w:noProof/>
+          <w:sz w:val="32"/>
+          <w:szCs w:val="32"/>
+          <w:lang w:val="uk-UA"/>
+        </w:rPr>
+        <w:t>setGroupDescription</w:t>
+      </w:r>
+      <w:r>
+        <w:rPr>
+          <w:rFonts w:cstheme="minorHAnsi"/>
+          <w:noProof/>
+          <w:sz w:val="32"/>
+          <w:szCs w:val="32"/>
+          <w:lang w:val="uk-UA"/>
+        </w:rPr>
+        <w:t xml:space="preserve"> </w:t>
+      </w:r>
+      <w:r>
+        <w:rPr>
+          <w:rFonts w:cstheme="minorHAnsi"/>
+          <w:noProof/>
+          <w:sz w:val="32"/>
+          <w:szCs w:val="32"/>
+          <w:lang w:val="uk-UA"/>
+        </w:rPr>
+        <w:t xml:space="preserve">– встановити опис групи </w:t>
+      </w:r>
+    </w:p>
+    <w:p>
+      <w:pPr>
+        <w:rPr>
+          <w:rFonts w:cstheme="minorHAnsi"/>
+          <w:noProof/>
+          <w:sz w:val="32"/>
+          <w:szCs w:val="32"/>
+          <w:lang w:val="uk-UA"/>
+        </w:rPr>
+      </w:pPr>
+      <w:r>
+        <w:rPr>
+          <w:rFonts w:cstheme="minorHAnsi"/>
+          <w:noProof/>
+          <w:sz w:val="32"/>
+          <w:szCs w:val="32"/>
+          <w:lang w:val="uk-UA"/>
+        </w:rPr>
+        <w:t>public String toString</w:t>
+      </w:r>
+      <w:r>
+        <w:rPr>
+          <w:rFonts w:cstheme="minorHAnsi"/>
+          <w:noProof/>
+          <w:sz w:val="32"/>
+          <w:szCs w:val="32"/>
+          <w:lang w:val="uk-UA"/>
+        </w:rPr>
+        <w:t xml:space="preserve"> – вивести інофрмацію про групу</w:t>
+      </w:r>
+    </w:p>
+    <w:p>
+      <w:pPr>
+        <w:rPr>
+          <w:rFonts w:cstheme="minorHAnsi"/>
+          <w:noProof/>
+          <w:sz w:val="32"/>
+          <w:szCs w:val="32"/>
+          <w:lang w:val="uk-UA"/>
+        </w:rPr>
+      </w:pPr>
+      <w:r>
+        <w:rPr>
+          <w:rFonts w:cstheme="minorHAnsi"/>
+          <w:noProof/>
+          <w:sz w:val="32"/>
+          <w:szCs w:val="32"/>
+          <w:lang w:val="uk-UA"/>
+        </w:rPr>
+        <w:t>public void addProduct</w:t>
+      </w:r>
+      <w:r>
+        <w:rPr>
+          <w:rFonts w:cstheme="minorHAnsi"/>
+          <w:noProof/>
+          <w:sz w:val="32"/>
+          <w:szCs w:val="32"/>
+          <w:lang w:val="uk-UA"/>
+        </w:rPr>
+        <w:t xml:space="preserve"> – метод додавання товару в групу</w:t>
+      </w:r>
+    </w:p>
+    <w:p>
+      <w:pPr>
+        <w:rPr>
+          <w:rFonts w:cstheme="minorHAnsi"/>
+          <w:noProof/>
+          <w:sz w:val="32"/>
+          <w:szCs w:val="32"/>
+          <w:lang w:val="uk-UA"/>
+        </w:rPr>
+      </w:pPr>
+      <w:r>
+        <w:rPr>
+          <w:rFonts w:cstheme="minorHAnsi"/>
+          <w:noProof/>
+          <w:sz w:val="32"/>
+          <w:szCs w:val="32"/>
+          <w:lang w:val="uk-UA"/>
+        </w:rPr>
+        <w:t>public void editProduct</w:t>
+      </w:r>
+      <w:r>
+        <w:rPr>
+          <w:rFonts w:cstheme="minorHAnsi"/>
+          <w:noProof/>
+          <w:sz w:val="32"/>
+          <w:szCs w:val="32"/>
+          <w:lang w:val="uk-UA"/>
+        </w:rPr>
+        <w:t xml:space="preserve"> </w:t>
+      </w:r>
+      <w:r>
+        <w:rPr>
+          <w:rFonts w:cstheme="minorHAnsi"/>
+          <w:noProof/>
+          <w:sz w:val="32"/>
+          <w:szCs w:val="32"/>
+          <w:lang w:val="uk-UA"/>
+        </w:rPr>
+        <w:t xml:space="preserve">– метод </w:t>
+      </w:r>
+      <w:r>
+        <w:rPr>
+          <w:rFonts w:cstheme="minorHAnsi"/>
+          <w:noProof/>
+          <w:sz w:val="32"/>
+          <w:szCs w:val="32"/>
+          <w:lang w:val="uk-UA"/>
+        </w:rPr>
+        <w:t>редагування товару в групі</w:t>
+      </w:r>
+    </w:p>
+    <w:p>
+      <w:pPr>
+        <w:rPr>
+          <w:rFonts w:cstheme="minorHAnsi"/>
+          <w:noProof/>
+          <w:sz w:val="32"/>
+          <w:szCs w:val="32"/>
+          <w:lang w:val="uk-UA"/>
+        </w:rPr>
+      </w:pPr>
+      <w:r>
+        <w:rPr>
+          <w:rFonts w:cstheme="minorHAnsi"/>
+          <w:noProof/>
+          <w:sz w:val="32"/>
+          <w:szCs w:val="32"/>
+          <w:lang w:val="uk-UA"/>
+        </w:rPr>
+        <w:t>public void removeProduct</w:t>
+      </w:r>
+      <w:r>
+        <w:rPr>
+          <w:rFonts w:cstheme="minorHAnsi"/>
+          <w:noProof/>
+          <w:sz w:val="32"/>
+          <w:szCs w:val="32"/>
+          <w:lang w:val="uk-UA"/>
+        </w:rPr>
+        <w:t xml:space="preserve"> </w:t>
+      </w:r>
+      <w:r>
+        <w:rPr>
+          <w:rFonts w:cstheme="minorHAnsi"/>
+          <w:noProof/>
+          <w:sz w:val="32"/>
+          <w:szCs w:val="32"/>
+          <w:lang w:val="uk-UA"/>
+        </w:rPr>
+        <w:t xml:space="preserve">– метод </w:t>
+      </w:r>
+      <w:r>
+        <w:rPr>
+          <w:rFonts w:cstheme="minorHAnsi"/>
+          <w:noProof/>
+          <w:sz w:val="32"/>
+          <w:szCs w:val="32"/>
+          <w:lang w:val="uk-UA"/>
+        </w:rPr>
+        <w:t xml:space="preserve">видалення товару з </w:t>
+      </w:r>
+      <w:r>
+        <w:rPr>
+          <w:rFonts w:cstheme="minorHAnsi"/>
+          <w:noProof/>
+          <w:sz w:val="32"/>
+          <w:szCs w:val="32"/>
+          <w:lang w:val="uk-UA"/>
+        </w:rPr>
+        <w:t xml:space="preserve">групи </w:t>
+      </w:r>
+    </w:p>
+    <w:p>
+      <w:pPr>
+        <w:rPr>
+          <w:rFonts w:cstheme="minorHAnsi"/>
+          <w:noProof/>
+          <w:sz w:val="32"/>
+          <w:szCs w:val="32"/>
+          <w:lang w:val="uk-UA"/>
+        </w:rPr>
+      </w:pPr>
+      <w:r>
+        <w:rPr>
+          <w:rFonts w:cstheme="minorHAnsi"/>
+          <w:noProof/>
+          <w:sz w:val="32"/>
+          <w:szCs w:val="32"/>
+          <w:lang w:val="uk-UA"/>
+        </w:rPr>
+        <w:t>public Items getProductByName</w:t>
+      </w:r>
+      <w:r>
+        <w:rPr>
+          <w:rFonts w:cstheme="minorHAnsi"/>
+          <w:noProof/>
+          <w:sz w:val="32"/>
+          <w:szCs w:val="32"/>
+          <w:lang w:val="uk-UA"/>
+        </w:rPr>
+        <w:t xml:space="preserve"> - м</w:t>
+      </w:r>
+      <w:r>
+        <w:rPr>
+          <w:rFonts w:cstheme="minorHAnsi"/>
+          <w:noProof/>
+          <w:sz w:val="32"/>
+          <w:szCs w:val="32"/>
+          <w:lang w:val="uk-UA"/>
+        </w:rPr>
+        <w:t>етод для отримання товару за назвою</w:t>
+      </w:r>
+    </w:p>
+    <w:p>
+      <w:pPr>
+        <w:rPr>
+          <w:rFonts w:cstheme="minorHAnsi"/>
+          <w:noProof/>
+          <w:sz w:val="32"/>
+          <w:szCs w:val="32"/>
+          <w:lang w:val="uk-UA"/>
+        </w:rPr>
+      </w:pPr>
+      <w:r>
+        <w:rPr>
+          <w:rFonts w:cstheme="minorHAnsi"/>
+          <w:noProof/>
+          <w:sz w:val="32"/>
+          <w:szCs w:val="32"/>
+          <w:lang w:val="uk-UA"/>
+        </w:rPr>
+        <w:t>public int getTotalValue</w:t>
+      </w:r>
+      <w:r>
+        <w:rPr>
+          <w:rFonts w:cstheme="minorHAnsi"/>
+          <w:noProof/>
+          <w:sz w:val="32"/>
+          <w:szCs w:val="32"/>
+          <w:lang w:val="uk-UA"/>
+        </w:rPr>
+        <w:t xml:space="preserve"> -  м</w:t>
+      </w:r>
+      <w:r>
+        <w:rPr>
+          <w:rFonts w:cstheme="minorHAnsi"/>
+          <w:noProof/>
+          <w:sz w:val="32"/>
+          <w:szCs w:val="32"/>
+          <w:lang w:val="uk-UA"/>
+        </w:rPr>
+        <w:t>етод для підрахунку загальної вартості товарів групи</w:t>
+      </w:r>
+    </w:p>
+    <w:p>
+      <w:pPr>
+        <w:rPr>
+          <w:rFonts w:cstheme="minorHAnsi"/>
+          <w:noProof/>
+          <w:sz w:val="32"/>
+          <w:szCs w:val="32"/>
+          <w:lang w:val="uk-UA"/>
+        </w:rPr>
+      </w:pPr>
+      <w:r>
+        <w:rPr>
+          <w:rFonts w:cstheme="minorHAnsi"/>
+          <w:noProof/>
+          <w:sz w:val="32"/>
+          <w:szCs w:val="32"/>
+          <w:lang w:val="uk-UA"/>
+        </w:rPr>
+        <w:t>public void subtractProduct</w:t>
+      </w:r>
+      <w:r>
+        <w:rPr>
+          <w:rFonts w:cstheme="minorHAnsi"/>
+          <w:noProof/>
+          <w:sz w:val="32"/>
+          <w:szCs w:val="32"/>
+          <w:lang w:val="uk-UA"/>
+        </w:rPr>
+        <w:t xml:space="preserve"> – м</w:t>
+      </w:r>
+      <w:r>
+        <w:rPr>
+          <w:rFonts w:cstheme="minorHAnsi"/>
+          <w:noProof/>
+          <w:sz w:val="32"/>
+          <w:szCs w:val="32"/>
+          <w:lang w:val="uk-UA"/>
+        </w:rPr>
+        <w:t>етод</w:t>
+      </w:r>
+      <w:r>
+        <w:rPr>
+          <w:rFonts w:cstheme="minorHAnsi"/>
+          <w:noProof/>
+          <w:sz w:val="32"/>
+          <w:szCs w:val="32"/>
+          <w:lang w:val="uk-UA"/>
+        </w:rPr>
+        <w:t xml:space="preserve"> </w:t>
+      </w:r>
+      <w:r>
+        <w:rPr>
+          <w:rFonts w:cstheme="minorHAnsi"/>
+          <w:noProof/>
+          <w:sz w:val="32"/>
+          <w:szCs w:val="32"/>
+          <w:lang w:val="uk-UA"/>
+        </w:rPr>
+        <w:t xml:space="preserve"> для списання товару</w:t>
+      </w:r>
+    </w:p>
+    <w:p>
+      <w:pPr>
+        <w:rPr>
+          <w:rFonts w:cstheme="minorHAnsi"/>
+          <w:noProof/>
+          <w:sz w:val="32"/>
+          <w:szCs w:val="32"/>
+          <w:lang w:val="uk-UA"/>
+        </w:rPr>
+      </w:pPr>
+      <w:r>
+        <w:rPr>
+          <w:rFonts w:cstheme="minorHAnsi"/>
+          <w:noProof/>
+          <w:sz w:val="32"/>
+          <w:szCs w:val="32"/>
+          <w:lang w:val="uk-UA"/>
+        </w:rPr>
+        <w:t>public void supplyProduct</w:t>
+      </w:r>
+      <w:r>
+        <w:rPr>
+          <w:rFonts w:cstheme="minorHAnsi"/>
+          <w:noProof/>
+          <w:sz w:val="32"/>
+          <w:szCs w:val="32"/>
+          <w:lang w:val="uk-UA"/>
+        </w:rPr>
+        <w:t xml:space="preserve"> - м</w:t>
+      </w:r>
+      <w:r>
+        <w:rPr>
+          <w:rFonts w:cstheme="minorHAnsi"/>
+          <w:noProof/>
+          <w:sz w:val="32"/>
+          <w:szCs w:val="32"/>
+          <w:lang w:val="uk-UA"/>
+        </w:rPr>
+        <w:t xml:space="preserve">етод </w:t>
+      </w:r>
+      <w:r>
+        <w:rPr>
+          <w:rFonts w:cstheme="minorHAnsi"/>
+          <w:noProof/>
+          <w:sz w:val="32"/>
+          <w:szCs w:val="32"/>
+          <w:lang w:val="uk-UA"/>
+        </w:rPr>
+        <w:t xml:space="preserve"> </w:t>
+      </w:r>
+      <w:r>
+        <w:rPr>
+          <w:rFonts w:cstheme="minorHAnsi"/>
+          <w:noProof/>
+          <w:sz w:val="32"/>
+          <w:szCs w:val="32"/>
+          <w:lang w:val="uk-UA"/>
+        </w:rPr>
+        <w:t>для постачання товару</w:t>
+      </w:r>
+    </w:p>
+    <w:p>
+      <w:pPr>
+        <w:rPr>
+          <w:rFonts w:cstheme="minorHAnsi"/>
+          <w:noProof/>
+          <w:sz w:val="32"/>
+          <w:szCs w:val="32"/>
+          <w:lang w:val="uk-UA"/>
+        </w:rPr>
+      </w:pPr>
     </w:p>
     <w:p>
       <w:pPr>
@@ -2143,6 +3975,500 @@
     </w:p>
     <w:p>
       <w:pPr>
+        <w:rPr>
+          <w:rFonts w:cstheme="minorHAnsi"/>
+          <w:noProof/>
+          <w:sz w:val="32"/>
+          <w:szCs w:val="32"/>
+          <w:lang w:val="uk-UA"/>
+        </w:rPr>
+      </w:pPr>
+      <w:r>
+        <w:rPr>
+          <w:rFonts w:cstheme="minorHAnsi"/>
+          <w:noProof/>
+          <w:sz w:val="32"/>
+          <w:szCs w:val="32"/>
+          <w:lang w:val="uk-UA"/>
+        </w:rPr>
+        <w:t>public void start</w:t>
+      </w:r>
+      <w:r>
+        <w:rPr>
+          <w:rFonts w:cstheme="minorHAnsi"/>
+          <w:noProof/>
+          <w:sz w:val="32"/>
+          <w:szCs w:val="32"/>
+          <w:lang w:val="uk-UA"/>
+        </w:rPr>
+        <w:t xml:space="preserve"> -  м</w:t>
+      </w:r>
+      <w:r>
+        <w:rPr>
+          <w:rFonts w:cstheme="minorHAnsi"/>
+          <w:noProof/>
+          <w:sz w:val="32"/>
+          <w:szCs w:val="32"/>
+          <w:lang w:val="uk-UA"/>
+        </w:rPr>
+        <w:t>етод для запуску вікна</w:t>
+      </w:r>
+    </w:p>
+    <w:p>
+      <w:pPr>
+        <w:rPr>
+          <w:rFonts w:cstheme="minorHAnsi"/>
+          <w:noProof/>
+          <w:sz w:val="32"/>
+          <w:szCs w:val="32"/>
+          <w:lang w:val="uk-UA"/>
+        </w:rPr>
+      </w:pPr>
+      <w:r>
+        <w:rPr>
+          <w:rFonts w:cstheme="minorHAnsi"/>
+          <w:noProof/>
+          <w:sz w:val="32"/>
+          <w:szCs w:val="32"/>
+          <w:lang w:val="uk-UA"/>
+        </w:rPr>
+        <w:t>private void init - м</w:t>
+      </w:r>
+      <w:r>
+        <w:rPr>
+          <w:rFonts w:cstheme="minorHAnsi"/>
+          <w:noProof/>
+          <w:sz w:val="32"/>
+          <w:szCs w:val="32"/>
+          <w:lang w:val="uk-UA"/>
+        </w:rPr>
+        <w:t>етод для ініціалізації вікна</w:t>
+      </w:r>
+    </w:p>
+    <w:p>
+      <w:pPr>
+        <w:rPr>
+          <w:rFonts w:cstheme="minorHAnsi"/>
+          <w:noProof/>
+          <w:sz w:val="32"/>
+          <w:szCs w:val="32"/>
+          <w:lang w:val="uk-UA"/>
+        </w:rPr>
+      </w:pPr>
+      <w:r>
+        <w:rPr>
+          <w:rFonts w:cstheme="minorHAnsi"/>
+          <w:noProof/>
+          <w:sz w:val="32"/>
+          <w:szCs w:val="32"/>
+          <w:lang w:val="uk-UA"/>
+        </w:rPr>
+        <w:t>private void updateProductNameBox</w:t>
+      </w:r>
+      <w:r>
+        <w:rPr>
+          <w:rFonts w:cstheme="minorHAnsi"/>
+          <w:noProof/>
+          <w:sz w:val="32"/>
+          <w:szCs w:val="32"/>
+          <w:lang w:val="uk-UA"/>
+        </w:rPr>
+        <w:t xml:space="preserve"> - м</w:t>
+      </w:r>
+      <w:r>
+        <w:rPr>
+          <w:rFonts w:cstheme="minorHAnsi"/>
+          <w:noProof/>
+          <w:sz w:val="32"/>
+          <w:szCs w:val="32"/>
+          <w:lang w:val="uk-UA"/>
+        </w:rPr>
+        <w:t>етод для оновлення списку товарів</w:t>
+      </w:r>
+    </w:p>
+    <w:p>
+      <w:pPr>
+        <w:rPr>
+          <w:rFonts w:cstheme="minorHAnsi"/>
+          <w:noProof/>
+          <w:sz w:val="32"/>
+          <w:szCs w:val="32"/>
+          <w:lang w:val="uk-UA"/>
+        </w:rPr>
+      </w:pPr>
+      <w:r>
+        <w:rPr>
+          <w:rFonts w:cstheme="minorHAnsi"/>
+          <w:noProof/>
+          <w:sz w:val="32"/>
+          <w:szCs w:val="32"/>
+          <w:lang w:val="uk-UA"/>
+        </w:rPr>
+        <w:lastRenderedPageBreak/>
+        <w:t>private void functionActionPerformed</w:t>
+      </w:r>
+      <w:r>
+        <w:rPr>
+          <w:rFonts w:cstheme="minorHAnsi"/>
+          <w:noProof/>
+          <w:sz w:val="32"/>
+          <w:szCs w:val="32"/>
+          <w:lang w:val="uk-UA"/>
+        </w:rPr>
+        <w:t xml:space="preserve">  - м</w:t>
+      </w:r>
+      <w:r>
+        <w:rPr>
+          <w:rFonts w:cstheme="minorHAnsi"/>
+          <w:noProof/>
+          <w:sz w:val="32"/>
+          <w:szCs w:val="32"/>
+          <w:lang w:val="uk-UA"/>
+        </w:rPr>
+        <w:t>етод, який викликається при зміні вибору функції</w:t>
+      </w:r>
+    </w:p>
+    <w:p>
+      <w:pPr>
+        <w:rPr>
+          <w:rFonts w:cstheme="minorHAnsi"/>
+          <w:noProof/>
+          <w:sz w:val="32"/>
+          <w:szCs w:val="32"/>
+          <w:lang w:val="uk-UA"/>
+        </w:rPr>
+      </w:pPr>
+      <w:r>
+        <w:rPr>
+          <w:rFonts w:cstheme="minorHAnsi"/>
+          <w:noProof/>
+          <w:sz w:val="32"/>
+          <w:szCs w:val="32"/>
+          <w:lang w:val="uk-UA"/>
+        </w:rPr>
+        <w:t>private void saveButtonActionPerformed</w:t>
+      </w:r>
+      <w:r>
+        <w:rPr>
+          <w:rFonts w:cstheme="minorHAnsi"/>
+          <w:noProof/>
+          <w:sz w:val="32"/>
+          <w:szCs w:val="32"/>
+          <w:lang w:val="uk-UA"/>
+        </w:rPr>
+        <w:t xml:space="preserve"> -  м</w:t>
+      </w:r>
+      <w:r>
+        <w:rPr>
+          <w:rFonts w:cstheme="minorHAnsi"/>
+          <w:noProof/>
+          <w:sz w:val="32"/>
+          <w:szCs w:val="32"/>
+          <w:lang w:val="uk-UA"/>
+        </w:rPr>
+        <w:t>етод, який викликається при натисканні на кнопку "OK", виконує відповідну функцію</w:t>
+      </w:r>
+    </w:p>
+    <w:p>
+      <w:pPr>
+        <w:rPr>
+          <w:rFonts w:cstheme="minorHAnsi"/>
+          <w:noProof/>
+          <w:sz w:val="32"/>
+          <w:szCs w:val="32"/>
+          <w:lang w:val="uk-UA"/>
+        </w:rPr>
+      </w:pPr>
+      <w:r>
+        <w:rPr>
+          <w:rFonts w:cstheme="minorHAnsi"/>
+          <w:noProof/>
+          <w:sz w:val="32"/>
+          <w:szCs w:val="32"/>
+          <w:lang w:val="uk-UA"/>
+        </w:rPr>
+        <w:t>private void deleteProduct</w:t>
+      </w:r>
+      <w:r>
+        <w:rPr>
+          <w:rFonts w:cstheme="minorHAnsi"/>
+          <w:noProof/>
+          <w:sz w:val="32"/>
+          <w:szCs w:val="32"/>
+          <w:lang w:val="uk-UA"/>
+        </w:rPr>
+        <w:t xml:space="preserve"> - м</w:t>
+      </w:r>
+      <w:r>
+        <w:rPr>
+          <w:rFonts w:cstheme="minorHAnsi"/>
+          <w:noProof/>
+          <w:sz w:val="32"/>
+          <w:szCs w:val="32"/>
+          <w:lang w:val="uk-UA"/>
+        </w:rPr>
+        <w:t>етод для видалення товару</w:t>
+      </w:r>
+    </w:p>
+    <w:p>
+      <w:pPr>
+        <w:rPr>
+          <w:rFonts w:cstheme="minorHAnsi"/>
+          <w:noProof/>
+          <w:sz w:val="32"/>
+          <w:szCs w:val="32"/>
+          <w:lang w:val="uk-UA"/>
+        </w:rPr>
+      </w:pPr>
+      <w:r>
+        <w:rPr>
+          <w:rFonts w:cstheme="minorHAnsi"/>
+          <w:noProof/>
+          <w:sz w:val="32"/>
+          <w:szCs w:val="32"/>
+          <w:lang w:val="uk-UA"/>
+        </w:rPr>
+        <w:t>private void deleteGroup</w:t>
+      </w:r>
+      <w:r>
+        <w:rPr>
+          <w:rFonts w:cstheme="minorHAnsi"/>
+          <w:noProof/>
+          <w:sz w:val="32"/>
+          <w:szCs w:val="32"/>
+          <w:lang w:val="uk-UA"/>
+        </w:rPr>
+        <w:t xml:space="preserve"> - м</w:t>
+      </w:r>
+      <w:r>
+        <w:rPr>
+          <w:rFonts w:cstheme="minorHAnsi"/>
+          <w:noProof/>
+          <w:sz w:val="32"/>
+          <w:szCs w:val="32"/>
+          <w:lang w:val="uk-UA"/>
+        </w:rPr>
+        <w:t>етод для видалення групи товарів</w:t>
+      </w:r>
+    </w:p>
+    <w:p>
+      <w:pPr>
+        <w:rPr>
+          <w:rFonts w:cstheme="minorHAnsi"/>
+          <w:noProof/>
+          <w:sz w:val="32"/>
+          <w:szCs w:val="32"/>
+          <w:lang w:val="uk-UA"/>
+        </w:rPr>
+      </w:pPr>
+      <w:r>
+        <w:rPr>
+          <w:rFonts w:cstheme="minorHAnsi"/>
+          <w:noProof/>
+          <w:sz w:val="32"/>
+          <w:szCs w:val="32"/>
+          <w:lang w:val="uk-UA"/>
+        </w:rPr>
+        <w:t>private void editProduct</w:t>
+      </w:r>
+      <w:r>
+        <w:rPr>
+          <w:rFonts w:cstheme="minorHAnsi"/>
+          <w:noProof/>
+          <w:sz w:val="32"/>
+          <w:szCs w:val="32"/>
+          <w:lang w:val="uk-UA"/>
+        </w:rPr>
+        <w:t xml:space="preserve"> -  м</w:t>
+      </w:r>
+      <w:r>
+        <w:rPr>
+          <w:rFonts w:cstheme="minorHAnsi"/>
+          <w:noProof/>
+          <w:sz w:val="32"/>
+          <w:szCs w:val="32"/>
+          <w:lang w:val="uk-UA"/>
+        </w:rPr>
+        <w:t>етод для редагування товару</w:t>
+      </w:r>
+    </w:p>
+    <w:p>
+      <w:pPr>
+        <w:rPr>
+          <w:rFonts w:cstheme="minorHAnsi"/>
+          <w:noProof/>
+          <w:sz w:val="32"/>
+          <w:szCs w:val="32"/>
+          <w:lang w:val="uk-UA"/>
+        </w:rPr>
+      </w:pPr>
+      <w:r>
+        <w:rPr>
+          <w:rFonts w:cstheme="minorHAnsi"/>
+          <w:noProof/>
+          <w:sz w:val="32"/>
+          <w:szCs w:val="32"/>
+          <w:lang w:val="uk-UA"/>
+        </w:rPr>
+        <w:t>private void editGroup</w:t>
+      </w:r>
+      <w:r>
+        <w:rPr>
+          <w:rFonts w:cstheme="minorHAnsi"/>
+          <w:noProof/>
+          <w:sz w:val="32"/>
+          <w:szCs w:val="32"/>
+          <w:lang w:val="uk-UA"/>
+        </w:rPr>
+        <w:t xml:space="preserve"> - м</w:t>
+      </w:r>
+      <w:r>
+        <w:rPr>
+          <w:rFonts w:cstheme="minorHAnsi"/>
+          <w:noProof/>
+          <w:sz w:val="32"/>
+          <w:szCs w:val="32"/>
+          <w:lang w:val="uk-UA"/>
+        </w:rPr>
+        <w:t>етод для редагування групи товарів</w:t>
+      </w:r>
+    </w:p>
+    <w:p>
+      <w:pPr>
+        <w:rPr>
+          <w:rFonts w:cstheme="minorHAnsi"/>
+          <w:noProof/>
+          <w:sz w:val="32"/>
+          <w:szCs w:val="32"/>
+          <w:lang w:val="uk-UA"/>
+        </w:rPr>
+      </w:pPr>
+      <w:r>
+        <w:rPr>
+          <w:rFonts w:cstheme="minorHAnsi"/>
+          <w:noProof/>
+          <w:sz w:val="32"/>
+          <w:szCs w:val="32"/>
+          <w:lang w:val="uk-UA"/>
+        </w:rPr>
+        <w:t>private void addProduct</w:t>
+      </w:r>
+      <w:r>
+        <w:rPr>
+          <w:rFonts w:cstheme="minorHAnsi"/>
+          <w:noProof/>
+          <w:sz w:val="32"/>
+          <w:szCs w:val="32"/>
+          <w:lang w:val="uk-UA"/>
+        </w:rPr>
+        <w:t xml:space="preserve"> -  м</w:t>
+      </w:r>
+      <w:r>
+        <w:rPr>
+          <w:rFonts w:cstheme="minorHAnsi"/>
+          <w:noProof/>
+          <w:sz w:val="32"/>
+          <w:szCs w:val="32"/>
+          <w:lang w:val="uk-UA"/>
+        </w:rPr>
+        <w:t>етод для додавання товару</w:t>
+      </w:r>
+    </w:p>
+    <w:p>
+      <w:pPr>
+        <w:rPr>
+          <w:rFonts w:cstheme="minorHAnsi"/>
+          <w:noProof/>
+          <w:sz w:val="32"/>
+          <w:szCs w:val="32"/>
+          <w:lang w:val="uk-UA"/>
+        </w:rPr>
+      </w:pPr>
+      <w:r>
+        <w:rPr>
+          <w:rFonts w:cstheme="minorHAnsi"/>
+          <w:noProof/>
+          <w:sz w:val="32"/>
+          <w:szCs w:val="32"/>
+          <w:lang w:val="uk-UA"/>
+        </w:rPr>
+        <w:t>private void addGroup</w:t>
+      </w:r>
+      <w:r>
+        <w:rPr>
+          <w:rFonts w:cstheme="minorHAnsi"/>
+          <w:noProof/>
+          <w:sz w:val="32"/>
+          <w:szCs w:val="32"/>
+          <w:lang w:val="uk-UA"/>
+        </w:rPr>
+        <w:t xml:space="preserve"> -  м</w:t>
+      </w:r>
+      <w:r>
+        <w:rPr>
+          <w:rFonts w:cstheme="minorHAnsi"/>
+          <w:noProof/>
+          <w:sz w:val="32"/>
+          <w:szCs w:val="32"/>
+          <w:lang w:val="uk-UA"/>
+        </w:rPr>
+        <w:t>етод для додавання групи товарів</w:t>
+      </w:r>
+    </w:p>
+    <w:p>
+      <w:pPr>
+        <w:rPr>
+          <w:rFonts w:cstheme="minorHAnsi"/>
+          <w:noProof/>
+          <w:sz w:val="32"/>
+          <w:szCs w:val="32"/>
+          <w:lang w:val="uk-UA"/>
+        </w:rPr>
+      </w:pPr>
+      <w:r>
+        <w:rPr>
+          <w:rFonts w:cstheme="minorHAnsi"/>
+          <w:noProof/>
+          <w:sz w:val="32"/>
+          <w:szCs w:val="32"/>
+          <w:lang w:val="uk-UA"/>
+        </w:rPr>
+        <w:t>private void updateInformation</w:t>
+      </w:r>
+      <w:r>
+        <w:rPr>
+          <w:rFonts w:cstheme="minorHAnsi"/>
+          <w:noProof/>
+          <w:sz w:val="32"/>
+          <w:szCs w:val="32"/>
+          <w:lang w:val="uk-UA"/>
+        </w:rPr>
+        <w:t xml:space="preserve"> -  м</w:t>
+      </w:r>
+      <w:r>
+        <w:rPr>
+          <w:rFonts w:cstheme="minorHAnsi"/>
+          <w:noProof/>
+          <w:sz w:val="32"/>
+          <w:szCs w:val="32"/>
+          <w:lang w:val="uk-UA"/>
+        </w:rPr>
+        <w:t>етод для оновлення інформації у списку груп товарів</w:t>
+      </w:r>
+    </w:p>
+    <w:p>
+      <w:pPr>
+        <w:rPr>
+          <w:rFonts w:cstheme="minorHAnsi"/>
+          <w:noProof/>
+          <w:sz w:val="32"/>
+          <w:szCs w:val="32"/>
+          <w:lang w:val="uk-UA"/>
+        </w:rPr>
+      </w:pPr>
+    </w:p>
+    <w:p>
+      <w:pPr>
         <w:pStyle w:val="a7"/>
         <w:numPr>
           <w:ilvl w:val="0"/>
@@ -2221,11 +4547,140 @@
           <w:lang w:val="uk-UA"/>
         </w:rPr>
       </w:pPr>
-    </w:p>
-    <w:p>
-      <w:pPr>
-        <w:rPr>
-          <w:rFonts w:cstheme="minorHAnsi"/>
+      <w:r>
+        <w:rPr>
+          <w:rFonts w:cstheme="minorHAnsi"/>
+          <w:noProof/>
+          <w:sz w:val="32"/>
+          <w:szCs w:val="32"/>
+          <w:lang w:val="uk-UA"/>
+        </w:rPr>
+        <w:t>public void start</w:t>
+      </w:r>
+      <w:r>
+        <w:rPr>
+          <w:rFonts w:cstheme="minorHAnsi"/>
+          <w:noProof/>
+          <w:sz w:val="32"/>
+          <w:szCs w:val="32"/>
+          <w:lang w:val="uk-UA"/>
+        </w:rPr>
+        <w:t xml:space="preserve"> -  м</w:t>
+      </w:r>
+      <w:r>
+        <w:rPr>
+          <w:rFonts w:cstheme="minorHAnsi"/>
+          <w:noProof/>
+          <w:sz w:val="32"/>
+          <w:szCs w:val="32"/>
+          <w:lang w:val="uk-UA"/>
+        </w:rPr>
+        <w:t>етод для запуску вікна</w:t>
+      </w:r>
+    </w:p>
+    <w:p>
+      <w:pPr>
+        <w:rPr>
+          <w:rFonts w:cstheme="minorHAnsi"/>
+          <w:noProof/>
+          <w:sz w:val="32"/>
+          <w:szCs w:val="32"/>
+          <w:lang w:val="uk-UA"/>
+        </w:rPr>
+      </w:pPr>
+      <w:r>
+        <w:rPr>
+          <w:rFonts w:cstheme="minorHAnsi"/>
+          <w:noProof/>
+          <w:sz w:val="32"/>
+          <w:szCs w:val="32"/>
+          <w:lang w:val="uk-UA"/>
+        </w:rPr>
+        <w:t>private void init - м</w:t>
+      </w:r>
+      <w:r>
+        <w:rPr>
+          <w:rFonts w:cstheme="minorHAnsi"/>
+          <w:noProof/>
+          <w:sz w:val="32"/>
+          <w:szCs w:val="32"/>
+          <w:lang w:val="uk-UA"/>
+        </w:rPr>
+        <w:t>етод для ініціалізації вікна</w:t>
+      </w:r>
+    </w:p>
+    <w:p>
+      <w:pPr>
+        <w:rPr>
+          <w:rFonts w:cstheme="minorHAnsi"/>
+          <w:noProof/>
+          <w:sz w:val="32"/>
+          <w:szCs w:val="32"/>
+          <w:lang w:val="uk-UA"/>
+        </w:rPr>
+      </w:pPr>
+      <w:r>
+        <w:rPr>
+          <w:rFonts w:cstheme="minorHAnsi"/>
+          <w:noProof/>
+          <w:sz w:val="32"/>
+          <w:szCs w:val="32"/>
+          <w:lang w:val="uk-UA"/>
+        </w:rPr>
+        <w:t>private void searchProduct</w:t>
+      </w:r>
+      <w:r>
+        <w:rPr>
+          <w:rFonts w:cstheme="minorHAnsi"/>
+          <w:noProof/>
+          <w:sz w:val="32"/>
+          <w:szCs w:val="32"/>
+          <w:lang w:val="uk-UA"/>
+        </w:rPr>
+        <w:t xml:space="preserve"> – метод пошуку товару</w:t>
+      </w:r>
+    </w:p>
+    <w:p>
+      <w:pPr>
+        <w:rPr>
+          <w:rFonts w:cstheme="minorHAnsi"/>
+          <w:b/>
+          <w:noProof/>
+          <w:sz w:val="32"/>
+          <w:szCs w:val="32"/>
+          <w:lang w:val="uk-UA"/>
+        </w:rPr>
+      </w:pPr>
+    </w:p>
+    <w:p>
+      <w:pPr>
+        <w:rPr>
+          <w:rFonts w:cstheme="minorHAnsi"/>
+          <w:b/>
+          <w:noProof/>
+          <w:sz w:val="32"/>
+          <w:szCs w:val="32"/>
+          <w:lang w:val="uk-UA"/>
+        </w:rPr>
+      </w:pPr>
+    </w:p>
+    <w:p>
+      <w:pPr>
+        <w:rPr>
+          <w:rFonts w:cstheme="minorHAnsi"/>
+          <w:b/>
+          <w:noProof/>
+          <w:sz w:val="32"/>
+          <w:szCs w:val="32"/>
+          <w:lang w:val="uk-UA"/>
+        </w:rPr>
+      </w:pPr>
+    </w:p>
+    <w:p>
+      <w:pPr>
+        <w:rPr>
+          <w:rFonts w:cstheme="minorHAnsi"/>
+          <w:b/>
           <w:noProof/>
           <w:sz w:val="32"/>
           <w:szCs w:val="32"/>
@@ -2278,32 +4733,31 @@
       <w:pPr>
         <w:rPr>
           <w:rFonts w:cstheme="minorHAnsi"/>
+          <w:noProof/>
+          <w:sz w:val="32"/>
+          <w:szCs w:val="32"/>
+          <w:lang w:val="uk-UA"/>
+        </w:rPr>
+      </w:pPr>
+      <w:r>
+        <w:rPr>
+          <w:rFonts w:cstheme="minorHAnsi"/>
+          <w:noProof/>
+          <w:sz w:val="32"/>
+          <w:szCs w:val="32"/>
+          <w:lang w:val="uk-UA"/>
+        </w:rPr>
+        <w:t>Клас</w:t>
+      </w:r>
+      <w:r>
+        <w:rPr>
+          <w:rFonts w:cstheme="minorHAnsi"/>
           <w:b/>
           <w:noProof/>
           <w:sz w:val="32"/>
           <w:szCs w:val="32"/>
           <w:lang w:val="uk-UA"/>
         </w:rPr>
-      </w:pPr>
-      <w:r>
-        <w:rPr>
-          <w:rFonts w:cstheme="minorHAnsi"/>
-          <w:noProof/>
-          <w:sz w:val="32"/>
-          <w:szCs w:val="32"/>
-          <w:lang w:val="uk-UA"/>
-        </w:rPr>
-        <w:t>Клас</w:t>
-      </w:r>
-      <w:r>
-        <w:rPr>
-          <w:rFonts w:cstheme="minorHAnsi"/>
-          <w:b/>
-          <w:noProof/>
-          <w:sz w:val="32"/>
-          <w:szCs w:val="32"/>
-          <w:lang w:val="uk-UA"/>
-        </w:rPr>
         <w:t xml:space="preserve"> </w:t>
       </w:r>
       <w:r>
@@ -2316,6 +4770,131 @@
         </w:rPr>
         <w:t>з графічним інтерефейсом виведення статистичної інформації, а саме: загальна вартість усіх товарів складу та усі товари з їх інформацією та загальна вартість усіх товарів групи та усі товари групи з їх інформацією.</w:t>
       </w:r>
+    </w:p>
+    <w:p>
+      <w:pPr>
+        <w:rPr>
+          <w:rFonts w:cstheme="minorHAnsi"/>
+          <w:noProof/>
+          <w:sz w:val="32"/>
+          <w:szCs w:val="32"/>
+          <w:lang w:val="uk-UA"/>
+        </w:rPr>
+      </w:pPr>
+      <w:r>
+        <w:rPr>
+          <w:rFonts w:cstheme="minorHAnsi"/>
+          <w:noProof/>
+          <w:sz w:val="32"/>
+          <w:szCs w:val="32"/>
+          <w:lang w:val="uk-UA"/>
+        </w:rPr>
+        <w:t>public void start -  метод для запуску вікна</w:t>
+      </w:r>
+    </w:p>
+    <w:p>
+      <w:pPr>
+        <w:rPr>
+          <w:rFonts w:cstheme="minorHAnsi"/>
+          <w:noProof/>
+          <w:sz w:val="32"/>
+          <w:szCs w:val="32"/>
+          <w:lang w:val="uk-UA"/>
+        </w:rPr>
+      </w:pPr>
+      <w:r>
+        <w:rPr>
+          <w:rFonts w:cstheme="minorHAnsi"/>
+          <w:noProof/>
+          <w:sz w:val="32"/>
+          <w:szCs w:val="32"/>
+          <w:lang w:val="uk-UA"/>
+        </w:rPr>
+        <w:t>private void init - метод для ініціалізації вікна</w:t>
+      </w:r>
+    </w:p>
+    <w:p>
+      <w:pPr>
+        <w:rPr>
+          <w:rFonts w:cstheme="minorHAnsi"/>
+          <w:noProof/>
+          <w:sz w:val="32"/>
+          <w:szCs w:val="32"/>
+          <w:lang w:val="uk-UA"/>
+        </w:rPr>
+      </w:pPr>
+      <w:r>
+        <w:rPr>
+          <w:rFonts w:cstheme="minorHAnsi"/>
+          <w:noProof/>
+          <w:sz w:val="32"/>
+          <w:szCs w:val="32"/>
+          <w:lang w:val="uk-UA"/>
+        </w:rPr>
+        <w:t>private void updateGroupList</w:t>
+      </w:r>
+      <w:r>
+        <w:rPr>
+          <w:rFonts w:cstheme="minorHAnsi"/>
+          <w:noProof/>
+          <w:sz w:val="32"/>
+          <w:szCs w:val="32"/>
+          <w:lang w:val="uk-UA"/>
+        </w:rPr>
+        <w:t xml:space="preserve"> -  м</w:t>
+      </w:r>
+      <w:r>
+        <w:rPr>
+          <w:rFonts w:cstheme="minorHAnsi"/>
+          <w:noProof/>
+          <w:sz w:val="32"/>
+          <w:szCs w:val="32"/>
+          <w:lang w:val="uk-UA"/>
+        </w:rPr>
+        <w:t>етод для оновлення списку груп товарів</w:t>
+      </w:r>
+    </w:p>
+    <w:p>
+      <w:pPr>
+        <w:rPr>
+          <w:rFonts w:cstheme="minorHAnsi"/>
+          <w:noProof/>
+          <w:sz w:val="32"/>
+          <w:szCs w:val="32"/>
+          <w:lang w:val="uk-UA"/>
+        </w:rPr>
+      </w:pPr>
+      <w:r>
+        <w:rPr>
+          <w:rFonts w:cstheme="minorHAnsi"/>
+          <w:noProof/>
+          <w:sz w:val="32"/>
+          <w:szCs w:val="32"/>
+          <w:lang w:val="uk-UA"/>
+        </w:rPr>
+        <w:t>private void printStatistics -  м</w:t>
+      </w:r>
+      <w:r>
+        <w:rPr>
+          <w:rFonts w:cstheme="minorHAnsi"/>
+          <w:noProof/>
+          <w:sz w:val="32"/>
+          <w:szCs w:val="32"/>
+          <w:lang w:val="uk-UA"/>
+        </w:rPr>
+        <w:t>етод для виведення статистики</w:t>
+      </w:r>
+    </w:p>
+    <w:p>
+      <w:pPr>
+        <w:rPr>
+          <w:rFonts w:cstheme="minorHAnsi"/>
+          <w:noProof/>
+          <w:sz w:val="32"/>
+          <w:szCs w:val="32"/>
+          <w:lang w:val="uk-UA"/>
+        </w:rPr>
+      </w:pPr>
     </w:p>
     <w:p>
       <w:pPr>
@@ -2349,25 +4928,246 @@
       <w:pPr>
         <w:rPr>
           <w:rFonts w:cstheme="minorHAnsi"/>
+          <w:noProof/>
+          <w:sz w:val="32"/>
+          <w:szCs w:val="32"/>
+          <w:lang w:val="uk-UA"/>
+        </w:rPr>
+      </w:pPr>
+      <w:r>
+        <w:rPr>
+          <w:rFonts w:cstheme="minorHAnsi"/>
+          <w:noProof/>
+          <w:sz w:val="32"/>
+          <w:szCs w:val="32"/>
+          <w:lang w:val="uk-UA"/>
+        </w:rPr>
+        <w:t>Клас</w:t>
+      </w:r>
+      <w:r>
+        <w:rPr>
+          <w:rFonts w:cstheme="minorHAnsi"/>
           <w:b/>
           <w:noProof/>
           <w:sz w:val="32"/>
           <w:szCs w:val="32"/>
           <w:lang w:val="uk-UA"/>
         </w:rPr>
-      </w:pPr>
-      <w:r>
-        <w:rPr>
-          <w:rFonts w:cstheme="minorHAnsi"/>
-          <w:noProof/>
-          <w:sz w:val="32"/>
-          <w:szCs w:val="32"/>
-          <w:lang w:val="uk-UA"/>
-        </w:rPr>
-        <w:t>Клас</w:t>
-      </w:r>
-      <w:r>
-        <w:rPr>
+        <w:t xml:space="preserve"> </w:t>
+      </w:r>
+      <w:r>
+        <w:rPr>
+          <w:rFonts w:cstheme="minorHAnsi"/>
+          <w:noProof/>
+          <w:sz w:val="32"/>
+          <w:szCs w:val="32"/>
+          <w:lang w:val="uk-UA"/>
+        </w:rPr>
+        <w:t xml:space="preserve">з графічним інтерефейсом списання та постачання товарів. </w:t>
+      </w:r>
+    </w:p>
+    <w:p>
+      <w:pPr>
+        <w:rPr>
+          <w:rFonts w:cstheme="minorHAnsi"/>
+          <w:noProof/>
+          <w:sz w:val="32"/>
+          <w:szCs w:val="32"/>
+          <w:lang w:val="uk-UA"/>
+        </w:rPr>
+      </w:pPr>
+      <w:r>
+        <w:rPr>
+          <w:rFonts w:cstheme="minorHAnsi"/>
+          <w:noProof/>
+          <w:sz w:val="32"/>
+          <w:szCs w:val="32"/>
+          <w:lang w:val="uk-UA"/>
+        </w:rPr>
+        <w:t>public void start -  метод для запуску вікна</w:t>
+      </w:r>
+    </w:p>
+    <w:p>
+      <w:pPr>
+        <w:rPr>
+          <w:rFonts w:cstheme="minorHAnsi"/>
+          <w:noProof/>
+          <w:sz w:val="32"/>
+          <w:szCs w:val="32"/>
+          <w:lang w:val="uk-UA"/>
+        </w:rPr>
+      </w:pPr>
+      <w:r>
+        <w:rPr>
+          <w:rFonts w:cstheme="minorHAnsi"/>
+          <w:noProof/>
+          <w:sz w:val="32"/>
+          <w:szCs w:val="32"/>
+          <w:lang w:val="uk-UA"/>
+        </w:rPr>
+        <w:t>private void init - метод для ініціалізації вікна</w:t>
+      </w:r>
+    </w:p>
+    <w:p>
+      <w:pPr>
+        <w:rPr>
+          <w:rFonts w:cstheme="minorHAnsi"/>
+          <w:noProof/>
+          <w:sz w:val="32"/>
+          <w:szCs w:val="32"/>
+          <w:lang w:val="uk-UA"/>
+        </w:rPr>
+      </w:pPr>
+      <w:r>
+        <w:rPr>
+          <w:rFonts w:cstheme="minorHAnsi"/>
+          <w:noProof/>
+          <w:sz w:val="32"/>
+          <w:szCs w:val="32"/>
+          <w:lang w:val="uk-UA"/>
+        </w:rPr>
+        <w:t>private void showQuantityOfProduct</w:t>
+      </w:r>
+      <w:r>
+        <w:rPr>
+          <w:rFonts w:cstheme="minorHAnsi"/>
+          <w:noProof/>
+          <w:sz w:val="32"/>
+          <w:szCs w:val="32"/>
+          <w:lang w:val="uk-UA"/>
+        </w:rPr>
+        <w:t xml:space="preserve"> -  м</w:t>
+      </w:r>
+      <w:r>
+        <w:rPr>
+          <w:rFonts w:cstheme="minorHAnsi"/>
+          <w:noProof/>
+          <w:sz w:val="32"/>
+          <w:szCs w:val="32"/>
+          <w:lang w:val="uk-UA"/>
+        </w:rPr>
+        <w:t>етод для оновлення відображення кількості товару</w:t>
+      </w:r>
+    </w:p>
+    <w:p>
+      <w:pPr>
+        <w:rPr>
+          <w:rFonts w:cstheme="minorHAnsi"/>
+          <w:noProof/>
+          <w:sz w:val="32"/>
+          <w:szCs w:val="32"/>
+          <w:lang w:val="uk-UA"/>
+        </w:rPr>
+      </w:pPr>
+      <w:r>
+        <w:rPr>
+          <w:rFonts w:cstheme="minorHAnsi"/>
+          <w:noProof/>
+          <w:sz w:val="32"/>
+          <w:szCs w:val="32"/>
+          <w:lang w:val="uk-UA"/>
+        </w:rPr>
+        <w:t>private void saveButtonActionPerformed</w:t>
+      </w:r>
+      <w:r>
+        <w:rPr>
+          <w:rFonts w:cstheme="minorHAnsi"/>
+          <w:noProof/>
+          <w:sz w:val="32"/>
+          <w:szCs w:val="32"/>
+          <w:lang w:val="uk-UA"/>
+        </w:rPr>
+        <w:t xml:space="preserve"> -   м</w:t>
+      </w:r>
+      <w:r>
+        <w:rPr>
+          <w:rFonts w:cstheme="minorHAnsi"/>
+          <w:noProof/>
+          <w:sz w:val="32"/>
+          <w:szCs w:val="32"/>
+          <w:lang w:val="uk-UA"/>
+        </w:rPr>
+        <w:t>етод для виконання дій при натисканні на кнопку "OK", тобто списання/доставка товару</w:t>
+      </w:r>
+    </w:p>
+    <w:p>
+      <w:pPr>
+        <w:rPr>
+          <w:rFonts w:cstheme="minorHAnsi"/>
+          <w:noProof/>
+          <w:sz w:val="32"/>
+          <w:szCs w:val="32"/>
+          <w:lang w:val="uk-UA"/>
+        </w:rPr>
+      </w:pPr>
+      <w:r>
+        <w:rPr>
+          <w:rFonts w:cstheme="minorHAnsi"/>
+          <w:noProof/>
+          <w:sz w:val="32"/>
+          <w:szCs w:val="32"/>
+          <w:lang w:val="uk-UA"/>
+        </w:rPr>
+        <w:t>private void updateInformation</w:t>
+      </w:r>
+      <w:r>
+        <w:rPr>
+          <w:rFonts w:cstheme="minorHAnsi"/>
+          <w:noProof/>
+          <w:sz w:val="32"/>
+          <w:szCs w:val="32"/>
+          <w:lang w:val="uk-UA"/>
+        </w:rPr>
+        <w:t xml:space="preserve"> -   м</w:t>
+      </w:r>
+      <w:r>
+        <w:rPr>
+          <w:rFonts w:cstheme="minorHAnsi"/>
+          <w:noProof/>
+          <w:sz w:val="32"/>
+          <w:szCs w:val="32"/>
+          <w:lang w:val="uk-UA"/>
+        </w:rPr>
+        <w:t>етод для оновлення списку груп товарів</w:t>
+      </w:r>
+    </w:p>
+    <w:p>
+      <w:pPr>
+        <w:rPr>
+          <w:rFonts w:cstheme="minorHAnsi"/>
+          <w:noProof/>
+          <w:sz w:val="32"/>
+          <w:szCs w:val="32"/>
+          <w:lang w:val="uk-UA"/>
+        </w:rPr>
+      </w:pPr>
+      <w:r>
+        <w:rPr>
+          <w:rFonts w:cstheme="minorHAnsi"/>
+          <w:noProof/>
+          <w:sz w:val="32"/>
+          <w:szCs w:val="32"/>
+          <w:lang w:val="uk-UA"/>
+        </w:rPr>
+        <w:t>private void updateProductNameBox - Метод для оновлення списку товарів</w:t>
+      </w:r>
+    </w:p>
+    <w:p>
+      <w:pPr>
+        <w:rPr>
+          <w:rFonts w:cstheme="minorHAnsi"/>
+          <w:noProof/>
+          <w:sz w:val="32"/>
+          <w:szCs w:val="32"/>
+          <w:lang w:val="uk-UA"/>
+        </w:rPr>
+      </w:pPr>
+    </w:p>
+    <w:p>
+      <w:pPr>
+        <w:jc w:val="center"/>
+        <w:rPr>
+          <w:rStyle w:val="a5"/>
           <w:rFonts w:cstheme="minorHAnsi"/>
           <w:b/>
           <w:noProof/>
@@ -2375,24 +5175,71 @@
           <w:szCs w:val="32"/>
           <w:lang w:val="uk-UA"/>
         </w:rPr>
-        <w:t xml:space="preserve"> </w:t>
-      </w:r>
-      <w:r>
-        <w:rPr>
-          <w:rFonts w:cstheme="minorHAnsi"/>
-          <w:noProof/>
-          <w:sz w:val="32"/>
-          <w:szCs w:val="32"/>
-          <w:lang w:val="uk-UA"/>
-        </w:rPr>
-        <w:t xml:space="preserve">з графічним інтерефейсом списання та постачання товарів. </w:t>
+      </w:pPr>
+      <w:r>
+        <w:rPr>
+          <w:rFonts w:cstheme="minorHAnsi"/>
+          <w:b/>
+          <w:noProof/>
+          <w:sz w:val="32"/>
+          <w:szCs w:val="32"/>
+          <w:lang w:val="uk-UA"/>
+        </w:rPr>
+        <w:fldChar w:fldCharType="begin"/>
+      </w:r>
+      <w:r>
+        <w:rPr>
+          <w:rFonts w:cstheme="minorHAnsi"/>
+          <w:b/>
+          <w:noProof/>
+          <w:sz w:val="32"/>
+          <w:szCs w:val="32"/>
+          <w:lang w:val="uk-UA"/>
+        </w:rPr>
+        <w:instrText xml:space="preserve"> HYPERLINK "UML%20class.pdf" </w:instrText>
+      </w:r>
+      <w:r>
+        <w:rPr>
+          <w:rFonts w:cstheme="minorHAnsi"/>
+          <w:b/>
+          <w:noProof/>
+          <w:sz w:val="32"/>
+          <w:szCs w:val="32"/>
+          <w:lang w:val="uk-UA"/>
+        </w:rPr>
+        <w:fldChar w:fldCharType="separate"/>
+      </w:r>
+      <w:r>
+        <w:rPr>
+          <w:rStyle w:val="a5"/>
+          <w:rFonts w:cstheme="minorHAnsi"/>
+          <w:b/>
+          <w:noProof/>
+          <w:sz w:val="32"/>
+          <w:szCs w:val="32"/>
+          <w:lang w:val="uk-UA"/>
+        </w:rPr>
+        <w:t>UML-діаграм</w:t>
+      </w:r>
+      <w:bookmarkStart w:id="4" w:name="_GoBack"/>
+      <w:bookmarkEnd w:id="4"/>
+      <w:r>
+        <w:rPr>
+          <w:rStyle w:val="a5"/>
+          <w:rFonts w:cstheme="minorHAnsi"/>
+          <w:b/>
+          <w:noProof/>
+          <w:sz w:val="32"/>
+          <w:szCs w:val="32"/>
+          <w:lang w:val="uk-UA"/>
+        </w:rPr>
+        <w:t>а</w:t>
       </w:r>
     </w:p>
     <w:p>
       <w:pPr>
         <w:jc w:val="center"/>
         <w:rPr>
-          <w:rStyle w:val="a5"/>
           <w:rFonts w:cstheme="minorHAnsi"/>
           <w:b/>
           <w:noProof/>
@@ -2410,9 +5257,12 @@
           <w:szCs w:val="32"/>
           <w:lang w:val="uk-UA"/>
         </w:rPr>
-        <w:fldChar w:fldCharType="begin"/>
-      </w:r>
-      <w:r>
+        <w:fldChar w:fldCharType="end"/>
+      </w:r>
+    </w:p>
+    <w:p>
+      <w:pPr>
+        <w:jc w:val="center"/>
         <w:rPr>
           <w:rFonts w:cstheme="minorHAnsi"/>
           <w:b/>
@@ -2421,9 +5271,10 @@
           <w:szCs w:val="32"/>
           <w:lang w:val="uk-UA"/>
         </w:rPr>
-        <w:instrText xml:space="preserve"> HYPERLINK "UML%20class.pdf" </w:instrText>
-      </w:r>
-      <w:r>
+      </w:pPr>
+    </w:p>
+    <w:p>
+      <w:pPr>
         <w:rPr>
           <w:rFonts w:cstheme="minorHAnsi"/>
           <w:b/>
@@ -2432,8 +5283,10 @@
           <w:szCs w:val="32"/>
           <w:lang w:val="uk-UA"/>
         </w:rPr>
-      </w:r>
-      <w:r>
+      </w:pPr>
+    </w:p>
+    <w:p>
+      <w:pPr>
         <w:rPr>
           <w:rFonts w:cstheme="minorHAnsi"/>
           <w:b/>
@@ -2442,11 +5295,9 @@
           <w:szCs w:val="32"/>
           <w:lang w:val="uk-UA"/>
         </w:rPr>
-        <w:fldChar w:fldCharType="separate"/>
-      </w:r>
-      <w:r>
-        <w:rPr>
-          <w:rStyle w:val="a5"/>
+      </w:pPr>
+      <w:r>
+        <w:rPr>
           <w:rFonts w:cstheme="minorHAnsi"/>
           <w:b/>
           <w:noProof/>
@@ -2454,11 +5305,13 @@
           <w:szCs w:val="32"/>
           <w:lang w:val="uk-UA"/>
         </w:rPr>
-        <w:t>UML-ді</w:t>
-      </w:r>
-      <w:r>
-        <w:rPr>
-          <w:rStyle w:val="a5"/>
+        <w:br w:type="page"/>
+      </w:r>
+    </w:p>
+    <w:p>
+      <w:pPr>
+        <w:jc w:val="center"/>
+        <w:rPr>
           <w:rFonts w:cstheme="minorHAnsi"/>
           <w:b/>
           <w:noProof/>
@@ -2466,106 +5319,8 @@
           <w:szCs w:val="32"/>
           <w:lang w:val="uk-UA"/>
         </w:rPr>
-        <w:t>а</w:t>
-      </w:r>
-      <w:r>
-        <w:rPr>
-          <w:rStyle w:val="a5"/>
-          <w:rFonts w:cstheme="minorHAnsi"/>
-          <w:b/>
-          <w:noProof/>
-          <w:sz w:val="32"/>
-          <w:szCs w:val="32"/>
-          <w:lang w:val="uk-UA"/>
-        </w:rPr>
-        <w:t>грама</w:t>
-      </w:r>
-    </w:p>
-    <w:p>
-      <w:pPr>
-        <w:jc w:val="center"/>
-        <w:rPr>
-          <w:rFonts w:cstheme="minorHAnsi"/>
-          <w:b/>
-          <w:noProof/>
-          <w:sz w:val="32"/>
-          <w:szCs w:val="32"/>
-          <w:lang w:val="uk-UA"/>
-        </w:rPr>
-      </w:pPr>
-      <w:r>
-        <w:rPr>
-          <w:rFonts w:cstheme="minorHAnsi"/>
-          <w:b/>
-          <w:noProof/>
-          <w:sz w:val="32"/>
-          <w:szCs w:val="32"/>
-          <w:lang w:val="uk-UA"/>
-        </w:rPr>
-        <w:fldChar w:fldCharType="end"/>
-      </w:r>
-    </w:p>
-    <w:p>
-      <w:pPr>
-        <w:jc w:val="center"/>
-        <w:rPr>
-          <w:rFonts w:cstheme="minorHAnsi"/>
-          <w:b/>
-          <w:noProof/>
-          <w:sz w:val="32"/>
-          <w:szCs w:val="32"/>
-          <w:lang w:val="uk-UA"/>
-        </w:rPr>
-      </w:pPr>
-    </w:p>
-    <w:p>
-      <w:pPr>
-        <w:rPr>
-          <w:rFonts w:cstheme="minorHAnsi"/>
-          <w:b/>
-          <w:noProof/>
-          <w:sz w:val="32"/>
-          <w:szCs w:val="32"/>
-          <w:lang w:val="uk-UA"/>
-        </w:rPr>
-      </w:pPr>
-    </w:p>
-    <w:p>
-      <w:pPr>
-        <w:rPr>
-          <w:rFonts w:cstheme="minorHAnsi"/>
-          <w:b/>
-          <w:noProof/>
-          <w:sz w:val="32"/>
-          <w:szCs w:val="32"/>
-          <w:lang w:val="uk-UA"/>
-        </w:rPr>
-      </w:pPr>
-      <w:r>
-        <w:rPr>
-          <w:rFonts w:cstheme="minorHAnsi"/>
-          <w:b/>
-          <w:noProof/>
-          <w:sz w:val="32"/>
-          <w:szCs w:val="32"/>
-          <w:lang w:val="uk-UA"/>
-        </w:rPr>
-        <w:br w:type="page"/>
-      </w:r>
-    </w:p>
-    <w:p>
-      <w:pPr>
-        <w:jc w:val="center"/>
-        <w:rPr>
-          <w:rFonts w:cstheme="minorHAnsi"/>
-          <w:b/>
-          <w:noProof/>
-          <w:sz w:val="32"/>
-          <w:szCs w:val="32"/>
-          <w:lang w:val="uk-UA"/>
-        </w:rPr>
-      </w:pPr>
-      <w:bookmarkStart w:id="4" w:name="Проблеми"/>
+      </w:pPr>
+      <w:bookmarkStart w:id="5" w:name="Проблеми"/>
       <w:r>
         <w:rPr>
           <w:rFonts w:cstheme="minorHAnsi"/>
@@ -2579,7 +5334,7 @@
         <w:t>Проблеми в роботі</w:t>
       </w:r>
     </w:p>
-    <w:bookmarkEnd w:id="4"/>
+    <w:bookmarkEnd w:id="5"/>
     <w:p>
       <w:pPr>
         <w:pStyle w:val="a7"/>
@@ -2853,7 +5608,7 @@
           <w:lang w:val="uk-UA"/>
         </w:rPr>
       </w:pPr>
-      <w:bookmarkStart w:id="5" w:name="Висновки"/>
+      <w:bookmarkStart w:id="6" w:name="Висновки"/>
       <w:r>
         <w:rPr>
           <w:rFonts w:cstheme="minorHAnsi"/>
@@ -2866,7 +5621,7 @@
         <w:t>Висновки</w:t>
       </w:r>
     </w:p>
-    <w:bookmarkEnd w:id="5"/>
+    <w:bookmarkEnd w:id="6"/>
     <w:p>
       <w:pPr>
         <w:rPr>
@@ -2935,7 +5690,7 @@
           <w:lang w:val="uk-UA"/>
         </w:rPr>
       </w:pPr>
-      <w:bookmarkStart w:id="6" w:name="КодПрограми"/>
+      <w:bookmarkStart w:id="7" w:name="КодПрограми"/>
       <w:r>
         <w:rPr>
           <w:rFonts w:cstheme="minorHAnsi"/>
@@ -2949,7 +5704,7 @@
         <w:t>Код програми</w:t>
       </w:r>
     </w:p>
-    <w:bookmarkEnd w:id="6"/>
+    <w:bookmarkEnd w:id="7"/>
     <w:p>
       <w:pPr>
         <w:pStyle w:val="a7"/>
@@ -3273,7 +6028,7 @@
         </w:rPr>
         <w:t xml:space="preserve">public class </w:t>
       </w:r>
-      <w:bookmarkStart w:id="7" w:name="Items"/>
+      <w:bookmarkStart w:id="8" w:name="Items"/>
       <w:r>
         <w:rPr>
           <w:rFonts w:cstheme="minorHAnsi"/>
@@ -3297,7 +6052,7 @@
         </w:rPr>
         <w:t xml:space="preserve"> </w:t>
       </w:r>
-      <w:bookmarkEnd w:id="7"/>
+      <w:bookmarkEnd w:id="8"/>
       <w:r>
         <w:rPr>
           <w:rFonts w:cstheme="minorHAnsi"/>
@@ -4738,7 +7493,7 @@
         </w:rPr>
         <w:t xml:space="preserve">public class </w:t>
       </w:r>
-      <w:bookmarkStart w:id="8" w:name="GroupOfItems"/>
+      <w:bookmarkStart w:id="9" w:name="GroupOfItems"/>
       <w:r>
         <w:rPr>
           <w:rFonts w:cstheme="minorHAnsi"/>
@@ -4762,7 +7517,7 @@
         </w:rPr>
         <w:t xml:space="preserve"> </w:t>
       </w:r>
-      <w:bookmarkEnd w:id="8"/>
+      <w:bookmarkEnd w:id="9"/>
       <w:r>
         <w:rPr>
           <w:rFonts w:cstheme="minorHAnsi"/>
@@ -8571,7 +11326,7 @@
         </w:rPr>
         <w:t xml:space="preserve">public class </w:t>
       </w:r>
-      <w:bookmarkStart w:id="9" w:name="EditProducts"/>
+      <w:bookmarkStart w:id="10" w:name="EditProducts"/>
       <w:r>
         <w:rPr>
           <w:rFonts w:cstheme="minorHAnsi"/>
@@ -8595,7 +11350,7 @@
         </w:rPr>
         <w:t xml:space="preserve"> </w:t>
       </w:r>
-      <w:bookmarkEnd w:id="9"/>
+      <w:bookmarkEnd w:id="10"/>
       <w:r>
         <w:rPr>
           <w:rFonts w:cstheme="minorHAnsi"/>
@@ -19406,7 +22161,7 @@
         </w:rPr>
         <w:t xml:space="preserve">public class </w:t>
       </w:r>
-      <w:bookmarkStart w:id="10" w:name="Interface"/>
+      <w:bookmarkStart w:id="11" w:name="Interface"/>
       <w:r>
         <w:rPr>
           <w:rFonts w:cstheme="minorHAnsi"/>
@@ -19430,7 +22185,7 @@
         </w:rPr>
         <w:t xml:space="preserve"> </w:t>
       </w:r>
-      <w:bookmarkEnd w:id="10"/>
+      <w:bookmarkEnd w:id="11"/>
       <w:r>
         <w:rPr>
           <w:rFonts w:cstheme="minorHAnsi"/>
@@ -21171,7 +23926,7 @@
         </w:rPr>
         <w:t xml:space="preserve">public class </w:t>
       </w:r>
-      <w:bookmarkStart w:id="11" w:name="ProductsSearch"/>
+      <w:bookmarkStart w:id="12" w:name="ProductsSearch"/>
       <w:r>
         <w:rPr>
           <w:b/>
@@ -21193,7 +23948,7 @@
         </w:rPr>
         <w:t xml:space="preserve"> </w:t>
       </w:r>
-      <w:bookmarkEnd w:id="11"/>
+      <w:bookmarkEnd w:id="12"/>
       <w:r>
         <w:rPr>
           <w:noProof/>
@@ -23153,7 +25908,7 @@
         </w:rPr>
         <w:t xml:space="preserve">public class </w:t>
       </w:r>
-      <w:bookmarkStart w:id="12" w:name="Statistics"/>
+      <w:bookmarkStart w:id="13" w:name="Statistics"/>
       <w:r>
         <w:rPr>
           <w:b/>
@@ -23175,7 +25930,7 @@
         </w:rPr>
         <w:t xml:space="preserve"> </w:t>
       </w:r>
-      <w:bookmarkEnd w:id="12"/>
+      <w:bookmarkEnd w:id="13"/>
       <w:r>
         <w:rPr>
           <w:noProof/>
@@ -25400,7 +28155,7 @@
         </w:rPr>
         <w:t xml:space="preserve">public class </w:t>
       </w:r>
-      <w:bookmarkStart w:id="13" w:name="SupplyOfProducts"/>
+      <w:bookmarkStart w:id="14" w:name="SupplyOfProducts"/>
       <w:r>
         <w:rPr>
           <w:b/>
@@ -25422,7 +28177,7 @@
         </w:rPr>
         <w:t xml:space="preserve"> </w:t>
       </w:r>
-      <w:bookmarkEnd w:id="13"/>
+      <w:bookmarkEnd w:id="14"/>
       <w:r>
         <w:rPr>
           <w:noProof/>
@@ -28587,8 +31342,6 @@
         </w:rPr>
         <w:t xml:space="preserve">        }</w:t>
       </w:r>
-      <w:bookmarkStart w:id="14" w:name="_GoBack"/>
-      <w:bookmarkEnd w:id="14"/>
     </w:p>
     <w:p>
       <w:pPr>
@@ -34355,7 +37108,7 @@
   <w:style w:type="paragraph" w:default="1" w:styleId="a">
     <w:name w:val="Normal"/>
     <w:qFormat/>
-    <w:rsid w:val="00B65A11"/>
+    <w:rsid w:val="00BE5D52"/>
   </w:style>
   <w:style w:type="character" w:default="1" w:styleId="a0">
     <w:name w:val="Default Paragraph Font"/>
@@ -34649,7 +37402,7 @@
   <w:style w:type="paragraph" w:default="1" w:styleId="a">
     <w:name w:val="Normal"/>
     <w:qFormat/>
-    <w:rsid w:val="00B65A11"/>
+    <w:rsid w:val="00BE5D52"/>
   </w:style>
   <w:style w:type="character" w:default="1" w:styleId="a0">
     <w:name w:val="Default Paragraph Font"/>
@@ -35074,7 +37827,7 @@
 </file>
 
 <file path=customXml/itemProps1.xml><?xml version="1.0" encoding="utf-8"?>
-<ds:datastoreItem xmlns:ds="http://schemas.openxmlformats.org/officeDocument/2006/customXml" ds:itemID="{4D9E3CCA-5AAC-4E1E-8180-3A7995BB1027}">
+<ds:datastoreItem xmlns:ds="http://schemas.openxmlformats.org/officeDocument/2006/customXml" ds:itemID="{A7579F10-7B3E-4443-8F8C-7B4F3F31459B}">
   <ds:schemaRefs>
     <ds:schemaRef ds:uri="http://schemas.openxmlformats.org/officeDocument/2006/bibliography"/>
   </ds:schemaRefs>

</xml_diff>